<commit_message>
modified:   .DS_Store 	modified:   Documentos/TaskXAI3.docx 	modified:   Documentos/TaskXAI3.pdf 	modified:   images/.DS_Store
</commit_message>
<xml_diff>
--- a/Documentos/TaskXAI3.docx
+++ b/Documentos/TaskXAI3.docx
@@ -4,7 +4,6 @@
   <w:body>
     <w:p>
       <w:pPr>
-        <w:jc w:val="center"/>
         <w:rPr>
           <w:rFonts w:ascii="NanumMyeongjo" w:eastAsia="NanumMyeongjo" w:hAnsi="NanumMyeongjo" w:cs="Calibri"/>
           <w:b/>
@@ -27,18 +26,18 @@
           <w:lang w:val="en-US"/>
         </w:rPr>
         <w:drawing>
-          <wp:anchor distT="0" distB="0" distL="114300" distR="114300" simplePos="0" relativeHeight="251685888" behindDoc="1" locked="0" layoutInCell="1" allowOverlap="1" wp14:anchorId="0C719987" wp14:editId="2E47BA4D">
+          <wp:anchor distT="0" distB="0" distL="114300" distR="114300" simplePos="0" relativeHeight="251693056" behindDoc="1" locked="0" layoutInCell="1" allowOverlap="1" wp14:anchorId="56412C9B" wp14:editId="749B9E28">
             <wp:simplePos x="0" y="0"/>
             <wp:positionH relativeFrom="column">
-              <wp:posOffset>-1118235</wp:posOffset>
+              <wp:posOffset>-1080135</wp:posOffset>
             </wp:positionH>
             <wp:positionV relativeFrom="paragraph">
-              <wp:posOffset>-919480</wp:posOffset>
+              <wp:posOffset>-290830</wp:posOffset>
             </wp:positionV>
-            <wp:extent cx="7586980" cy="2032000"/>
-            <wp:effectExtent l="0" t="0" r="0" b="0"/>
+            <wp:extent cx="8658860" cy="1473200"/>
+            <wp:effectExtent l="0" t="0" r="2540" b="0"/>
             <wp:wrapNone/>
-            <wp:docPr id="37126645" name="Imagen 3" descr="Una estrella de color azul&#10;&#10;Descripción generada automáticamente con confianza media"/>
+            <wp:docPr id="1918295270" name="Imagen 1" descr="Un grupo de personas alrededor de una bicicleta&#10;&#10;Descripción generada automáticamente con confianza media"/>
             <wp:cNvGraphicFramePr>
               <a:graphicFrameLocks xmlns:a="http://schemas.openxmlformats.org/drawingml/2006/main" noChangeAspect="1"/>
             </wp:cNvGraphicFramePr>
@@ -46,7 +45,7 @@
               <a:graphicData uri="http://schemas.openxmlformats.org/drawingml/2006/picture">
                 <pic:pic xmlns:pic="http://schemas.openxmlformats.org/drawingml/2006/picture">
                   <pic:nvPicPr>
-                    <pic:cNvPr id="37126645" name="Imagen 3" descr="Una estrella de color azul&#10;&#10;Descripción generada automáticamente con confianza media"/>
+                    <pic:cNvPr id="1918295270" name="Imagen 1" descr="Un grupo de personas alrededor de una bicicleta&#10;&#10;Descripción generada automáticamente con confianza media"/>
                     <pic:cNvPicPr/>
                   </pic:nvPicPr>
                   <pic:blipFill rotWithShape="1">
@@ -57,13 +56,13 @@
                         </a:ext>
                       </a:extLst>
                     </a:blip>
-                    <a:srcRect b="47671"/>
+                    <a:srcRect b="57127"/>
                     <a:stretch/>
                   </pic:blipFill>
                   <pic:spPr bwMode="auto">
                     <a:xfrm>
                       <a:off x="0" y="0"/>
-                      <a:ext cx="7586980" cy="2032000"/>
+                      <a:ext cx="8658860" cy="1473200"/>
                     </a:xfrm>
                     <a:prstGeom prst="rect">
                       <a:avLst/>
@@ -99,7 +98,31 @@
           <w:szCs w:val="56"/>
           <w:lang w:val="en-US"/>
         </w:rPr>
-        <w:t>Model Agnostic Methods</w:t>
+        <w:t xml:space="preserve">Model Agnostic </w:t>
+      </w:r>
+      <w:r>
+        <w:rPr>
+          <w:rFonts w:ascii="NanumMyeongjo" w:eastAsia="NanumMyeongjo" w:hAnsi="NanumMyeongjo" w:cs="Calibri"/>
+          <w:b/>
+          <w:bCs/>
+          <w:color w:val="FFFFFF" w:themeColor="background1"/>
+          <w:sz w:val="56"/>
+          <w:szCs w:val="56"/>
+          <w:lang w:val="en-US"/>
+        </w:rPr>
+        <w:t>Meth</w:t>
+      </w:r>
+      <w:r>
+        <w:rPr>
+          <w:rFonts w:ascii="NanumMyeongjo" w:eastAsia="NanumMyeongjo" w:hAnsi="NanumMyeongjo" w:cs="Calibri"/>
+          <w:b/>
+          <w:bCs/>
+          <w:color w:val="808080" w:themeColor="background1" w:themeShade="80"/>
+          <w:sz w:val="56"/>
+          <w:szCs w:val="56"/>
+          <w:lang w:val="en-US"/>
+        </w:rPr>
+        <w:t>ods</w:t>
       </w:r>
     </w:p>
     <w:p>
@@ -111,6 +134,19 @@
           <w:color w:val="F29D35"/>
           <w:sz w:val="66"/>
           <w:szCs w:val="66"/>
+          <w:lang w:val="en-US"/>
+        </w:rPr>
+      </w:pPr>
+    </w:p>
+    <w:p>
+      <w:pPr>
+        <w:rPr>
+          <w:rFonts w:ascii="NANUMMYEONGJOEXTRABOLD" w:eastAsia="NANUMMYEONGJOEXTRABOLD" w:hAnsi="NANUMMYEONGJOEXTRABOLD" w:cs="Calibri"/>
+          <w:b/>
+          <w:bCs/>
+          <w:color w:val="000000" w:themeColor="text1"/>
+          <w:sz w:val="18"/>
+          <w:szCs w:val="18"/>
           <w:lang w:val="en-US"/>
         </w:rPr>
       </w:pPr>
@@ -390,7 +426,7 @@
           <w:rFonts w:ascii="NanumMyeongjo" w:eastAsia="NanumMyeongjo" w:hAnsi="NanumMyeongjo" w:cs="Calibri"/>
           <w:b/>
           <w:bCs/>
-          <w:color w:val="ADADAD" w:themeColor="background2" w:themeShade="BF"/>
+          <w:color w:val="143340"/>
           <w:sz w:val="48"/>
           <w:szCs w:val="48"/>
           <w:lang w:val="en-US"/>
@@ -402,7 +438,7 @@
           <w:rFonts w:ascii="NanumMyeongjo" w:eastAsia="NanumMyeongjo" w:hAnsi="NanumMyeongjo" w:cs="Calibri"/>
           <w:b/>
           <w:bCs/>
-          <w:color w:val="A62957"/>
+          <w:color w:val="9FBFB6"/>
           <w:sz w:val="48"/>
           <w:szCs w:val="48"/>
           <w:lang w:val="en-US"/>
@@ -643,7 +679,7 @@
           <w:rFonts w:ascii="NanumMyeongjo" w:eastAsia="NanumMyeongjo" w:hAnsi="NanumMyeongjo" w:cs="Calibri"/>
           <w:b/>
           <w:bCs/>
-          <w:color w:val="ADADAD" w:themeColor="background2" w:themeShade="BF"/>
+          <w:color w:val="143340"/>
           <w:kern w:val="0"/>
           <w:sz w:val="48"/>
           <w:szCs w:val="48"/>
@@ -656,7 +692,7 @@
           <w:rFonts w:ascii="NanumMyeongjo" w:eastAsia="NanumMyeongjo" w:hAnsi="NanumMyeongjo" w:cs="Calibri"/>
           <w:b/>
           <w:bCs/>
-          <w:color w:val="A62957"/>
+          <w:color w:val="9FBFB6"/>
           <w:kern w:val="0"/>
           <w:sz w:val="48"/>
           <w:szCs w:val="48"/>
@@ -735,9 +771,9 @@
           <w:lang w:val="en-US"/>
         </w:rPr>
         <w:drawing>
-          <wp:inline distT="0" distB="0" distL="0" distR="0" wp14:anchorId="56198949" wp14:editId="2570DD34">
-            <wp:extent cx="5186013" cy="3200400"/>
-            <wp:effectExtent l="0" t="0" r="0" b="0"/>
+          <wp:inline distT="0" distB="0" distL="0" distR="0" wp14:anchorId="56198949" wp14:editId="5C34CD84">
+            <wp:extent cx="4719743" cy="2912655"/>
+            <wp:effectExtent l="0" t="0" r="5080" b="0"/>
             <wp:docPr id="16019905" name="Imagen 1" descr="Gráfico, Gráfico de líneas&#10;&#10;Descripción generada automáticamente"/>
             <wp:cNvGraphicFramePr>
               <a:graphicFrameLocks xmlns:a="http://schemas.openxmlformats.org/drawingml/2006/main" noChangeAspect="1"/>
@@ -764,7 +800,7 @@
                   <pic:spPr>
                     <a:xfrm>
                       <a:off x="0" y="0"/>
-                      <a:ext cx="5240038" cy="3233740"/>
+                      <a:ext cx="4789313" cy="2955588"/>
                     </a:xfrm>
                     <a:prstGeom prst="rect">
                       <a:avLst/>
@@ -807,7 +843,7 @@
           <w:rFonts w:ascii="NanumMyeongjo" w:eastAsia="NanumMyeongjo" w:hAnsi="NanumMyeongjo" w:cs="Cambria"/>
           <w:b/>
           <w:bCs/>
-          <w:color w:val="2180A6"/>
+          <w:color w:val="D9A282"/>
           <w:kern w:val="0"/>
           <w:sz w:val="22"/>
           <w:szCs w:val="22"/>
@@ -973,7 +1009,7 @@
           <w:rFonts w:ascii="NanumMyeongjo" w:eastAsia="NanumMyeongjo" w:hAnsi="NanumMyeongjo" w:cs="Cambria"/>
           <w:b/>
           <w:bCs/>
-          <w:color w:val="2180A6"/>
+          <w:color w:val="D9A282"/>
           <w:kern w:val="0"/>
           <w:sz w:val="22"/>
           <w:szCs w:val="22"/>
@@ -999,7 +1035,7 @@
           <w:rFonts w:ascii="NanumMyeongjo" w:eastAsia="NanumMyeongjo" w:hAnsi="NanumMyeongjo" w:cs="Cambria"/>
           <w:b/>
           <w:bCs/>
-          <w:color w:val="2180A6"/>
+          <w:color w:val="D9A282"/>
           <w:kern w:val="0"/>
           <w:sz w:val="22"/>
           <w:szCs w:val="22"/>
@@ -1153,7 +1189,7 @@
           <w:rFonts w:ascii="NanumMyeongjo" w:eastAsia="NanumMyeongjo" w:hAnsi="NanumMyeongjo" w:cs="Cambria"/>
           <w:b/>
           <w:bCs/>
-          <w:color w:val="2180A6"/>
+          <w:color w:val="D9A282"/>
           <w:kern w:val="0"/>
           <w:sz w:val="22"/>
           <w:szCs w:val="22"/>
@@ -1173,20 +1209,20 @@
           <w:szCs w:val="22"/>
           <w:lang w:val="en-US"/>
         </w:rPr>
-        <w:t>midi</w:t>
-      </w:r>
-      <w:r>
-        <w:rPr>
-          <w:rFonts w:ascii="NanumMyeongjo" w:eastAsia="NanumMyeongjo" w:hAnsi="NanumMyeongjo" w:cs="Cambria"/>
-          <w:b/>
-          <w:bCs/>
-          <w:color w:val="2180A6"/>
+        <w:t>mid</w:t>
+      </w:r>
+      <w:r>
+        <w:rPr>
+          <w:rFonts w:ascii="NanumMyeongjo" w:eastAsia="NanumMyeongjo" w:hAnsi="NanumMyeongjo" w:cs="Cambria"/>
+          <w:b/>
+          <w:bCs/>
+          <w:color w:val="D9A282"/>
           <w:kern w:val="0"/>
           <w:sz w:val="22"/>
           <w:szCs w:val="22"/>
           <w:lang w:val="en-US"/>
         </w:rPr>
-        <w:t>ty</w:t>
+        <w:t>ity</w:t>
       </w:r>
       <w:r>
         <w:rPr>
@@ -1383,7 +1419,7 @@
           <w:rFonts w:ascii="NanumMyeongjo" w:eastAsia="NanumMyeongjo" w:hAnsi="NanumMyeongjo" w:cs="Cambria"/>
           <w:b/>
           <w:bCs/>
-          <w:color w:val="2180A6"/>
+          <w:color w:val="D9A282"/>
           <w:kern w:val="0"/>
           <w:sz w:val="22"/>
           <w:szCs w:val="22"/>
@@ -1550,52 +1586,52 @@
           <w:rFonts w:ascii="NanumMyeongjo" w:eastAsia="NanumMyeongjo" w:hAnsi="NanumMyeongjo" w:cs="Calibri"/>
           <w:b/>
           <w:bCs/>
-          <w:color w:val="A62957"/>
+          <w:color w:val="9FBFB6"/>
           <w:kern w:val="0"/>
           <w:sz w:val="48"/>
           <w:szCs w:val="48"/>
           <w:lang w:val="en-US"/>
         </w:rPr>
-        <w:t>Bidimensi</w:t>
-      </w:r>
-      <w:r>
-        <w:rPr>
-          <w:rFonts w:ascii="NanumMyeongjo" w:eastAsia="NanumMyeongjo" w:hAnsi="NanumMyeongjo" w:cs="Calibri"/>
-          <w:b/>
-          <w:bCs/>
-          <w:color w:val="ADADAD" w:themeColor="background2" w:themeShade="BF"/>
+        <w:t xml:space="preserve">Bidimensional </w:t>
+      </w:r>
+      <w:r>
+        <w:rPr>
+          <w:rFonts w:ascii="NanumMyeongjo" w:eastAsia="NanumMyeongjo" w:hAnsi="NanumMyeongjo" w:cs="Calibri"/>
+          <w:b/>
+          <w:bCs/>
+          <w:color w:val="143340"/>
           <w:kern w:val="0"/>
           <w:sz w:val="48"/>
           <w:szCs w:val="48"/>
           <w:lang w:val="en-US"/>
         </w:rPr>
-        <w:t xml:space="preserve">onal Partial </w:t>
-      </w:r>
-      <w:r>
-        <w:rPr>
-          <w:rFonts w:ascii="NanumMyeongjo" w:eastAsia="NanumMyeongjo" w:hAnsi="NanumMyeongjo" w:cs="Calibri"/>
-          <w:b/>
-          <w:bCs/>
-          <w:color w:val="A62957"/>
+        <w:t xml:space="preserve">Partial </w:t>
+      </w:r>
+      <w:r>
+        <w:rPr>
+          <w:rFonts w:ascii="NanumMyeongjo" w:eastAsia="NanumMyeongjo" w:hAnsi="NanumMyeongjo" w:cs="Calibri"/>
+          <w:b/>
+          <w:bCs/>
+          <w:color w:val="9FBFB6"/>
           <w:kern w:val="0"/>
           <w:sz w:val="48"/>
           <w:szCs w:val="48"/>
           <w:lang w:val="en-US"/>
         </w:rPr>
-        <w:t>Dependen</w:t>
-      </w:r>
-      <w:r>
-        <w:rPr>
-          <w:rFonts w:ascii="NanumMyeongjo" w:eastAsia="NanumMyeongjo" w:hAnsi="NanumMyeongjo" w:cs="Calibri"/>
-          <w:b/>
-          <w:bCs/>
-          <w:color w:val="ADADAD" w:themeColor="background2" w:themeShade="BF"/>
+        <w:t xml:space="preserve">Dependency </w:t>
+      </w:r>
+      <w:r>
+        <w:rPr>
+          <w:rFonts w:ascii="NanumMyeongjo" w:eastAsia="NanumMyeongjo" w:hAnsi="NanumMyeongjo" w:cs="Calibri"/>
+          <w:b/>
+          <w:bCs/>
+          <w:color w:val="143340"/>
           <w:kern w:val="0"/>
           <w:sz w:val="48"/>
           <w:szCs w:val="48"/>
           <w:lang w:val="en-US"/>
         </w:rPr>
-        <w:t>cy Plot</w:t>
+        <w:t>Plot</w:t>
       </w:r>
     </w:p>
     <w:p>
@@ -1751,13 +1787,13 @@
           <w:rFonts w:ascii="NanumMyeongjo" w:eastAsia="NanumMyeongjo" w:hAnsi="NanumMyeongjo" w:cs="Calibri"/>
           <w:b/>
           <w:bCs/>
-          <w:color w:val="2180A6"/>
+          <w:color w:val="D9A282"/>
           <w:kern w:val="0"/>
           <w:sz w:val="22"/>
           <w:szCs w:val="22"/>
           <w:lang w:val="en-US"/>
         </w:rPr>
-        <w:t>Effects</w:t>
+        <w:t xml:space="preserve">Effects </w:t>
       </w:r>
       <w:r>
         <w:rPr>
@@ -1770,14 +1806,14 @@
           <w:szCs w:val="22"/>
           <w:lang w:val="en-US"/>
         </w:rPr>
-        <w:t xml:space="preserve"> of Temperature and </w:t>
-      </w:r>
-      <w:r>
-        <w:rPr>
-          <w:rFonts w:ascii="NanumMyeongjo" w:eastAsia="NanumMyeongjo" w:hAnsi="NanumMyeongjo" w:cs="Calibri"/>
-          <w:b/>
-          <w:bCs/>
-          <w:color w:val="2180A6"/>
+        <w:t xml:space="preserve">of Temperature and </w:t>
+      </w:r>
+      <w:r>
+        <w:rPr>
+          <w:rFonts w:ascii="NanumMyeongjo" w:eastAsia="NanumMyeongjo" w:hAnsi="NanumMyeongjo" w:cs="Calibri"/>
+          <w:b/>
+          <w:bCs/>
+          <w:color w:val="D9A282"/>
           <w:kern w:val="0"/>
           <w:sz w:val="22"/>
           <w:szCs w:val="22"/>
@@ -1887,7 +1923,7 @@
           <w:rFonts w:ascii="NanumMyeongjo" w:eastAsia="NanumMyeongjo" w:hAnsi="NanumMyeongjo" w:cs="Calibri"/>
           <w:b/>
           <w:bCs/>
-          <w:color w:val="2180A6"/>
+          <w:color w:val="D9A282"/>
           <w:kern w:val="0"/>
           <w:sz w:val="22"/>
           <w:szCs w:val="22"/>
@@ -1913,7 +1949,7 @@
           <w:rFonts w:ascii="NanumMyeongjo" w:eastAsia="NanumMyeongjo" w:hAnsi="NanumMyeongjo" w:cs="Calibri"/>
           <w:b/>
           <w:bCs/>
-          <w:color w:val="2180A6"/>
+          <w:color w:val="D9A282"/>
           <w:kern w:val="0"/>
           <w:sz w:val="22"/>
           <w:szCs w:val="22"/>
@@ -2011,7 +2047,7 @@
           <w:rFonts w:ascii="NanumMyeongjo" w:eastAsia="NanumMyeongjo" w:hAnsi="NanumMyeongjo" w:cs="Calibri"/>
           <w:b/>
           <w:bCs/>
-          <w:color w:val="2180A6"/>
+          <w:color w:val="D9A282"/>
           <w:kern w:val="0"/>
           <w:sz w:val="22"/>
           <w:szCs w:val="22"/>
@@ -2037,7 +2073,7 @@
           <w:rFonts w:ascii="NanumMyeongjo" w:eastAsia="NanumMyeongjo" w:hAnsi="NanumMyeongjo" w:cs="Calibri"/>
           <w:b/>
           <w:bCs/>
-          <w:color w:val="2180A6"/>
+          <w:color w:val="D9A282"/>
           <w:kern w:val="0"/>
           <w:sz w:val="22"/>
           <w:szCs w:val="22"/>
@@ -2162,7 +2198,7 @@
           <w:rFonts w:ascii="NanumMyeongjo" w:eastAsia="NanumMyeongjo" w:hAnsi="NanumMyeongjo" w:cs="Calibri"/>
           <w:b/>
           <w:bCs/>
-          <w:color w:val="2180A6"/>
+          <w:color w:val="D9A282"/>
           <w:kern w:val="0"/>
           <w:sz w:val="22"/>
           <w:szCs w:val="22"/>
@@ -2273,25 +2309,38 @@
           <w:rFonts w:ascii="NanumMyeongjo" w:eastAsia="NanumMyeongjo" w:hAnsi="NanumMyeongjo" w:cs="Calibri"/>
           <w:b/>
           <w:bCs/>
-          <w:color w:val="2180A6"/>
+          <w:color w:val="D9A282"/>
           <w:kern w:val="0"/>
           <w:sz w:val="22"/>
           <w:szCs w:val="22"/>
           <w:lang w:val="en-US"/>
         </w:rPr>
-        <w:t xml:space="preserve">Density </w:t>
-      </w:r>
-      <w:r>
-        <w:rPr>
-          <w:rFonts w:ascii="NanumMyeongjo" w:eastAsia="NanumMyeongjo" w:hAnsi="NanumMyeongjo" w:cs="Calibri"/>
-          <w:b/>
-          <w:bCs/>
-          <w:color w:val="000000"/>
+        <w:t>Density</w:t>
+      </w:r>
+      <w:r>
+        <w:rPr>
+          <w:rFonts w:ascii="NanumMyeongjo" w:eastAsia="NanumMyeongjo" w:hAnsi="NanumMyeongjo" w:cs="Calibri"/>
+          <w:b/>
+          <w:bCs/>
+          <w:color w:val="F2D4AE"/>
           <w:kern w:val="0"/>
           <w:sz w:val="22"/>
           <w:szCs w:val="22"/>
           <w:lang w:val="en-US"/>
         </w:rPr>
+        <w:t xml:space="preserve"> </w:t>
+      </w:r>
+      <w:r>
+        <w:rPr>
+          <w:rFonts w:ascii="NanumMyeongjo" w:eastAsia="NanumMyeongjo" w:hAnsi="NanumMyeongjo" w:cs="Calibri"/>
+          <w:b/>
+          <w:bCs/>
+          <w:color w:val="000000"/>
+          <w:kern w:val="0"/>
+          <w:sz w:val="22"/>
+          <w:szCs w:val="22"/>
+          <w:lang w:val="en-US"/>
+        </w:rPr>
         <w:t xml:space="preserve">and </w:t>
       </w:r>
       <w:r>
@@ -2299,7 +2348,7 @@
           <w:rFonts w:ascii="NanumMyeongjo" w:eastAsia="NanumMyeongjo" w:hAnsi="NanumMyeongjo" w:cs="Calibri"/>
           <w:b/>
           <w:bCs/>
-          <w:color w:val="2180A6"/>
+          <w:color w:val="D9A282"/>
           <w:kern w:val="0"/>
           <w:sz w:val="22"/>
           <w:szCs w:val="22"/>
@@ -2501,7 +2550,7 @@
           <w:rFonts w:ascii="NanumMyeongjo" w:eastAsia="NanumMyeongjo" w:hAnsi="NanumMyeongjo" w:cs="Calibri"/>
           <w:b/>
           <w:bCs/>
-          <w:color w:val="A62957"/>
+          <w:color w:val="9FBFB6"/>
           <w:kern w:val="0"/>
           <w:sz w:val="48"/>
           <w:szCs w:val="48"/>
@@ -2514,40 +2563,53 @@
           <w:rFonts w:ascii="NanumMyeongjo" w:eastAsia="NanumMyeongjo" w:hAnsi="NanumMyeongjo" w:cs="Calibri"/>
           <w:b/>
           <w:bCs/>
-          <w:color w:val="A6A6A6" w:themeColor="background1" w:themeShade="A6"/>
+          <w:color w:val="143340"/>
           <w:kern w:val="0"/>
           <w:sz w:val="48"/>
           <w:szCs w:val="48"/>
           <w:lang w:val="en-US"/>
         </w:rPr>
-        <w:t xml:space="preserve">Explain Price </w:t>
-      </w:r>
-      <w:proofErr w:type="gramStart"/>
-      <w:r>
-        <w:rPr>
-          <w:rFonts w:ascii="NanumMyeongjo" w:eastAsia="NanumMyeongjo" w:hAnsi="NanumMyeongjo" w:cs="Calibri"/>
-          <w:b/>
-          <w:bCs/>
-          <w:color w:val="A6A6A6" w:themeColor="background1" w:themeShade="A6"/>
+        <w:t xml:space="preserve">Explain </w:t>
+      </w:r>
+      <w:r>
+        <w:rPr>
+          <w:rFonts w:ascii="NanumMyeongjo" w:eastAsia="NanumMyeongjo" w:hAnsi="NanumMyeongjo" w:cs="Calibri"/>
+          <w:b/>
+          <w:bCs/>
+          <w:color w:val="9FBFB6"/>
           <w:kern w:val="0"/>
           <w:sz w:val="48"/>
           <w:szCs w:val="48"/>
           <w:lang w:val="en-US"/>
         </w:rPr>
-        <w:t>Of</w:t>
-      </w:r>
-      <w:proofErr w:type="gramEnd"/>
-      <w:r>
-        <w:rPr>
-          <w:rFonts w:ascii="NanumMyeongjo" w:eastAsia="NanumMyeongjo" w:hAnsi="NanumMyeongjo" w:cs="Calibri"/>
-          <w:b/>
-          <w:bCs/>
-          <w:color w:val="A6A6A6" w:themeColor="background1" w:themeShade="A6"/>
+        <w:t xml:space="preserve">Price </w:t>
+      </w:r>
+      <w:proofErr w:type="gramStart"/>
+      <w:r>
+        <w:rPr>
+          <w:rFonts w:ascii="NanumMyeongjo" w:eastAsia="NanumMyeongjo" w:hAnsi="NanumMyeongjo" w:cs="Calibri"/>
+          <w:b/>
+          <w:bCs/>
+          <w:color w:val="143340"/>
           <w:kern w:val="0"/>
           <w:sz w:val="48"/>
           <w:szCs w:val="48"/>
           <w:lang w:val="en-US"/>
         </w:rPr>
+        <w:t>Of</w:t>
+      </w:r>
+      <w:proofErr w:type="gramEnd"/>
+      <w:r>
+        <w:rPr>
+          <w:rFonts w:ascii="NanumMyeongjo" w:eastAsia="NanumMyeongjo" w:hAnsi="NanumMyeongjo" w:cs="Calibri"/>
+          <w:b/>
+          <w:bCs/>
+          <w:color w:val="143340"/>
+          <w:kern w:val="0"/>
+          <w:sz w:val="48"/>
+          <w:szCs w:val="48"/>
+          <w:lang w:val="en-US"/>
+        </w:rPr>
         <w:t xml:space="preserve"> </w:t>
       </w:r>
       <w:r>
@@ -2555,7 +2617,7 @@
           <w:rFonts w:ascii="NanumMyeongjo" w:eastAsia="NanumMyeongjo" w:hAnsi="NanumMyeongjo" w:cs="Calibri"/>
           <w:b/>
           <w:bCs/>
-          <w:color w:val="A62957"/>
+          <w:color w:val="9FBFB6"/>
           <w:kern w:val="0"/>
           <w:sz w:val="48"/>
           <w:szCs w:val="48"/>
@@ -2746,7 +2808,7 @@
           <w:rFonts w:ascii="NanumMyeongjo" w:eastAsia="NanumMyeongjo" w:hAnsi="NanumMyeongjo" w:cs="Cambria"/>
           <w:b/>
           <w:bCs/>
-          <w:color w:val="2180A6"/>
+          <w:color w:val="D9A282"/>
           <w:kern w:val="0"/>
           <w:sz w:val="22"/>
           <w:szCs w:val="22"/>
@@ -2814,7 +2876,7 @@
           <w:rFonts w:ascii="NanumMyeongjo" w:eastAsia="NanumMyeongjo" w:hAnsi="NanumMyeongjo" w:cs="Cambria"/>
           <w:b/>
           <w:bCs/>
-          <w:color w:val="A62957"/>
+          <w:color w:val="143340"/>
           <w:kern w:val="0"/>
           <w:sz w:val="20"/>
           <w:szCs w:val="20"/>
@@ -2867,7 +2929,7 @@
           <w:rFonts w:ascii="NanumMyeongjo" w:eastAsia="NanumMyeongjo" w:hAnsi="NanumMyeongjo" w:cs="Cambria"/>
           <w:b/>
           <w:bCs/>
-          <w:color w:val="A62957"/>
+          <w:color w:val="143340"/>
           <w:kern w:val="0"/>
           <w:sz w:val="20"/>
           <w:szCs w:val="20"/>
@@ -2946,7 +3008,7 @@
           <w:rFonts w:ascii="NanumMyeongjo" w:eastAsia="NanumMyeongjo" w:hAnsi="NanumMyeongjo" w:cs="Cambria"/>
           <w:b/>
           <w:bCs/>
-          <w:color w:val="A62957"/>
+          <w:color w:val="143340"/>
           <w:kern w:val="0"/>
           <w:sz w:val="20"/>
           <w:szCs w:val="20"/>
@@ -2996,7 +3058,7 @@
           <w:rFonts w:ascii="NanumMyeongjo" w:eastAsia="NanumMyeongjo" w:hAnsi="NanumMyeongjo" w:cs="Cambria"/>
           <w:b/>
           <w:bCs/>
-          <w:color w:val="2180A6"/>
+          <w:color w:val="D9A282"/>
           <w:kern w:val="0"/>
           <w:sz w:val="22"/>
           <w:szCs w:val="22"/>
@@ -3051,7 +3113,7 @@
           <w:rFonts w:ascii="NanumMyeongjo" w:eastAsia="NanumMyeongjo" w:hAnsi="NanumMyeongjo" w:cs="Cambria"/>
           <w:b/>
           <w:bCs/>
-          <w:color w:val="A62957"/>
+          <w:color w:val="143340"/>
           <w:kern w:val="0"/>
           <w:sz w:val="20"/>
           <w:szCs w:val="20"/>
@@ -3117,7 +3179,7 @@
           <w:rFonts w:ascii="NanumMyeongjo" w:eastAsia="NanumMyeongjo" w:hAnsi="NanumMyeongjo" w:cs="Cambria"/>
           <w:b/>
           <w:bCs/>
-          <w:color w:val="A62957"/>
+          <w:color w:val="143340"/>
           <w:kern w:val="0"/>
           <w:sz w:val="20"/>
           <w:szCs w:val="20"/>
@@ -3196,7 +3258,7 @@
           <w:rFonts w:ascii="NanumMyeongjo" w:eastAsia="NanumMyeongjo" w:hAnsi="NanumMyeongjo" w:cs="Cambria"/>
           <w:b/>
           <w:bCs/>
-          <w:color w:val="A62957"/>
+          <w:color w:val="143340"/>
           <w:kern w:val="0"/>
           <w:sz w:val="20"/>
           <w:szCs w:val="20"/>
@@ -3246,7 +3308,7 @@
           <w:rFonts w:ascii="NanumMyeongjo" w:eastAsia="NanumMyeongjo" w:hAnsi="NanumMyeongjo" w:cs="Cambria"/>
           <w:b/>
           <w:bCs/>
-          <w:color w:val="2180A6"/>
+          <w:color w:val="D9A282"/>
           <w:kern w:val="0"/>
           <w:sz w:val="22"/>
           <w:szCs w:val="22"/>
@@ -3260,7 +3322,7 @@
           <w:rFonts w:ascii="NanumMyeongjo" w:eastAsia="NanumMyeongjo" w:hAnsi="NanumMyeongjo" w:cs="Cambria"/>
           <w:b/>
           <w:bCs/>
-          <w:color w:val="2180A6"/>
+          <w:color w:val="D9A282"/>
           <w:kern w:val="0"/>
           <w:sz w:val="22"/>
           <w:szCs w:val="22"/>
@@ -3286,7 +3348,7 @@
           <w:rFonts w:ascii="NanumMyeongjo" w:eastAsia="NanumMyeongjo" w:hAnsi="NanumMyeongjo" w:cs="Cambria"/>
           <w:b/>
           <w:bCs/>
-          <w:color w:val="2180A6"/>
+          <w:color w:val="D9A282"/>
           <w:kern w:val="0"/>
           <w:sz w:val="22"/>
           <w:szCs w:val="22"/>
@@ -3341,7 +3403,7 @@
           <w:rFonts w:ascii="NanumMyeongjo" w:eastAsia="NanumMyeongjo" w:hAnsi="NanumMyeongjo" w:cs="Cambria"/>
           <w:b/>
           <w:bCs/>
-          <w:color w:val="A62957"/>
+          <w:color w:val="143340"/>
           <w:kern w:val="0"/>
           <w:sz w:val="20"/>
           <w:szCs w:val="20"/>
@@ -3394,7 +3456,7 @@
           <w:rFonts w:ascii="NanumMyeongjo" w:eastAsia="NanumMyeongjo" w:hAnsi="NanumMyeongjo" w:cs="Cambria"/>
           <w:b/>
           <w:bCs/>
-          <w:color w:val="A62957"/>
+          <w:color w:val="143340"/>
           <w:kern w:val="0"/>
           <w:sz w:val="20"/>
           <w:szCs w:val="20"/>
@@ -3508,7 +3570,7 @@
           <w:rFonts w:ascii="NanumMyeongjo" w:eastAsia="NanumMyeongjo" w:hAnsi="NanumMyeongjo" w:cs="Cambria"/>
           <w:b/>
           <w:bCs/>
-          <w:color w:val="A62957"/>
+          <w:color w:val="143340"/>
           <w:kern w:val="0"/>
           <w:sz w:val="20"/>
           <w:szCs w:val="20"/>
@@ -3597,7 +3659,7 @@
           <w:rFonts w:ascii="NanumMyeongjo" w:eastAsia="NanumMyeongjo" w:hAnsi="NanumMyeongjo" w:cs="Cambria"/>
           <w:b/>
           <w:bCs/>
-          <w:color w:val="2180A6"/>
+          <w:color w:val="D9A282"/>
           <w:kern w:val="0"/>
           <w:sz w:val="22"/>
           <w:szCs w:val="22"/>
@@ -3652,7 +3714,7 @@
           <w:rFonts w:ascii="NanumMyeongjo" w:eastAsia="NanumMyeongjo" w:hAnsi="NanumMyeongjo" w:cs="Cambria"/>
           <w:b/>
           <w:bCs/>
-          <w:color w:val="A62957"/>
+          <w:color w:val="143340"/>
           <w:kern w:val="0"/>
           <w:sz w:val="20"/>
           <w:szCs w:val="20"/>
@@ -3718,7 +3780,7 @@
           <w:rFonts w:ascii="NanumMyeongjo" w:eastAsia="NanumMyeongjo" w:hAnsi="NanumMyeongjo" w:cs="Cambria"/>
           <w:b/>
           <w:bCs/>
-          <w:color w:val="A62957"/>
+          <w:color w:val="143340"/>
           <w:kern w:val="0"/>
           <w:sz w:val="20"/>
           <w:szCs w:val="20"/>
@@ -3784,7 +3846,7 @@
           <w:rFonts w:ascii="NanumMyeongjo" w:eastAsia="NanumMyeongjo" w:hAnsi="NanumMyeongjo" w:cs="Cambria"/>
           <w:b/>
           <w:bCs/>
-          <w:color w:val="A62957"/>
+          <w:color w:val="143340"/>
           <w:kern w:val="0"/>
           <w:sz w:val="20"/>
           <w:szCs w:val="20"/>
@@ -3864,7 +3926,7 @@
           <w:rFonts w:ascii="NanumMyeongjo" w:eastAsia="NanumMyeongjo" w:hAnsi="NanumMyeongjo" w:cs="Times New Roman"/>
           <w:b/>
           <w:bCs/>
-          <w:color w:val="000000" w:themeColor="text1"/>
+          <w:color w:val="143340"/>
           <w:kern w:val="0"/>
           <w:sz w:val="48"/>
           <w:szCs w:val="48"/>
@@ -3872,14 +3934,14 @@
           <w:lang w:val="en-US" w:eastAsia="es-ES_tradnl"/>
           <w14:ligatures w14:val="none"/>
         </w:rPr>
-        <w:t>Con</w:t>
+        <w:t>Concl</w:t>
       </w:r>
       <w:r>
         <w:rPr>
           <w:rFonts w:ascii="NanumMyeongjo" w:eastAsia="NanumMyeongjo" w:hAnsi="NanumMyeongjo" w:cs="Times New Roman"/>
           <w:b/>
           <w:bCs/>
-          <w:color w:val="8C274C"/>
+          <w:color w:val="9FBFB6"/>
           <w:kern w:val="0"/>
           <w:sz w:val="48"/>
           <w:szCs w:val="48"/>
@@ -3887,7 +3949,7 @@
           <w:lang w:val="en-US" w:eastAsia="es-ES_tradnl"/>
           <w14:ligatures w14:val="none"/>
         </w:rPr>
-        <w:t>clusion</w:t>
+        <w:t>usion</w:t>
       </w:r>
       <w:r>
         <w:rPr>

</xml_diff>

<commit_message>
modified:   .DS_Store 	new file:   Codigo/.DS_Store 	new file:   Codigo/.RData 	new file:   Codigo/.Rhistory 	new file:   Codigo/Datos/.DS_Store 	new file:   Codigo/Datos/XAI3.html 	new file:   Codigo/Datos/day.csv 	new file:   Codigo/Datos/hour.csv 	new file:   Codigo/Datos/kc_house_data.csv 	modified:   Codigo/XAI3.Rmd     new file:   Codigo/XAI3.html 	modified:   Documentos/TaskXAI3.docx 	modified:   Documentos/TaskXAI3.pdf 	new file:   Graficos/.DS_Store 	new file:   Graficos/2D PDP.png 	new file:   Graficos/Ejer3.png 	modified:   Graficos/Hum.png 	deleted:    Graficos/Rplot01.png 	new file:   Graficos/Wind.png 	modified:   Graficos/days.png 	deleted:    Graficos/tem.png 	modified:   Graficos/temp.png 	deleted:    Graficos/windSpeed.png 	modified:   README.html 	modified:   README.md
</commit_message>
<xml_diff>
--- a/Documentos/TaskXAI3.docx
+++ b/Documentos/TaskXAI3.docx
@@ -771,10 +771,10 @@
           <w:lang w:val="en-US"/>
         </w:rPr>
         <w:drawing>
-          <wp:inline distT="0" distB="0" distL="0" distR="0" wp14:anchorId="56198949" wp14:editId="5C34CD84">
-            <wp:extent cx="4719743" cy="2912655"/>
-            <wp:effectExtent l="0" t="0" r="5080" b="0"/>
-            <wp:docPr id="16019905" name="Imagen 1" descr="Gráfico, Gráfico de líneas&#10;&#10;Descripción generada automáticamente"/>
+          <wp:inline distT="0" distB="0" distL="0" distR="0" wp14:anchorId="75047A8E" wp14:editId="77D3EB0A">
+            <wp:extent cx="4819403" cy="3090334"/>
+            <wp:effectExtent l="0" t="0" r="0" b="0"/>
+            <wp:docPr id="98579725" name="Imagen 8" descr="Gráfico, Gráfico de líneas&#10;&#10;Descripción generada automáticamente"/>
             <wp:cNvGraphicFramePr>
               <a:graphicFrameLocks xmlns:a="http://schemas.openxmlformats.org/drawingml/2006/main" noChangeAspect="1"/>
             </wp:cNvGraphicFramePr>
@@ -782,7 +782,7 @@
               <a:graphicData uri="http://schemas.openxmlformats.org/drawingml/2006/picture">
                 <pic:pic xmlns:pic="http://schemas.openxmlformats.org/drawingml/2006/picture">
                   <pic:nvPicPr>
-                    <pic:cNvPr id="16019905" name="Imagen 1" descr="Gráfico, Gráfico de líneas&#10;&#10;Descripción generada automáticamente"/>
+                    <pic:cNvPr id="98579725" name="Imagen 8" descr="Gráfico, Gráfico de líneas&#10;&#10;Descripción generada automáticamente"/>
                     <pic:cNvPicPr/>
                   </pic:nvPicPr>
                   <pic:blipFill>
@@ -800,7 +800,7 @@
                   <pic:spPr>
                     <a:xfrm>
                       <a:off x="0" y="0"/>
-                      <a:ext cx="4789313" cy="2955588"/>
+                      <a:ext cx="4894298" cy="3138359"/>
                     </a:xfrm>
                     <a:prstGeom prst="rect">
                       <a:avLst/>
@@ -819,49 +819,49 @@
           <w:rFonts w:ascii="NanumMyeongjo" w:eastAsia="NanumMyeongjo" w:hAnsi="NanumMyeongjo" w:cs="Cambria"/>
           <w:color w:val="000000"/>
           <w:kern w:val="0"/>
+          <w:sz w:val="20"/>
+          <w:szCs w:val="20"/>
+          <w:lang w:val="en-US"/>
+        </w:rPr>
+      </w:pPr>
+      <w:r>
+        <w:rPr>
+          <w:rFonts w:ascii="NanumMyeongjo" w:eastAsia="NanumMyeongjo" w:hAnsi="NanumMyeongjo" w:cs="Cambria"/>
+          <w:b/>
+          <w:bCs/>
+          <w:color w:val="000000"/>
+          <w:kern w:val="0"/>
           <w:sz w:val="22"/>
           <w:szCs w:val="22"/>
           <w:lang w:val="en-US"/>
         </w:rPr>
-      </w:pPr>
-      <w:r>
-        <w:rPr>
-          <w:rFonts w:ascii="NanumMyeongjo" w:eastAsia="NanumMyeongjo" w:hAnsi="NanumMyeongjo" w:cs="Cambria"/>
-          <w:b/>
-          <w:bCs/>
-          <w:color w:val="000000"/>
+        <w:lastRenderedPageBreak/>
+        <w:t xml:space="preserve">Days </w:t>
+      </w:r>
+      <w:r>
+        <w:rPr>
+          <w:rFonts w:ascii="NanumMyeongjo" w:eastAsia="NanumMyeongjo" w:hAnsi="NanumMyeongjo" w:cs="Cambria"/>
+          <w:b/>
+          <w:bCs/>
+          <w:color w:val="D9A282"/>
           <w:kern w:val="0"/>
           <w:sz w:val="22"/>
           <w:szCs w:val="22"/>
           <w:lang w:val="en-US"/>
         </w:rPr>
-        <w:lastRenderedPageBreak/>
-        <w:t xml:space="preserve">Days </w:t>
-      </w:r>
-      <w:r>
-        <w:rPr>
-          <w:rFonts w:ascii="NanumMyeongjo" w:eastAsia="NanumMyeongjo" w:hAnsi="NanumMyeongjo" w:cs="Cambria"/>
-          <w:b/>
-          <w:bCs/>
-          <w:color w:val="D9A282"/>
+        <w:t xml:space="preserve">Since </w:t>
+      </w:r>
+      <w:r>
+        <w:rPr>
+          <w:rFonts w:ascii="NanumMyeongjo" w:eastAsia="NanumMyeongjo" w:hAnsi="NanumMyeongjo" w:cs="Cambria"/>
+          <w:b/>
+          <w:bCs/>
+          <w:color w:val="000000"/>
           <w:kern w:val="0"/>
           <w:sz w:val="22"/>
           <w:szCs w:val="22"/>
           <w:lang w:val="en-US"/>
         </w:rPr>
-        <w:t xml:space="preserve">Since </w:t>
-      </w:r>
-      <w:r>
-        <w:rPr>
-          <w:rFonts w:ascii="NanumMyeongjo" w:eastAsia="NanumMyeongjo" w:hAnsi="NanumMyeongjo" w:cs="Cambria"/>
-          <w:b/>
-          <w:bCs/>
-          <w:color w:val="000000"/>
-          <w:kern w:val="0"/>
-          <w:sz w:val="22"/>
-          <w:szCs w:val="22"/>
-          <w:lang w:val="en-US"/>
-        </w:rPr>
         <w:t>2011:</w:t>
       </w:r>
     </w:p>
@@ -916,6 +916,18 @@
     </w:p>
     <w:p>
       <w:pPr>
+        <w:rPr>
+          <w:rFonts w:ascii="NanumMyeongjo" w:eastAsia="NanumMyeongjo" w:hAnsi="NanumMyeongjo" w:cs="Cambria"/>
+          <w:color w:val="000000"/>
+          <w:kern w:val="0"/>
+          <w:sz w:val="20"/>
+          <w:szCs w:val="20"/>
+          <w:lang w:val="en-US"/>
+        </w:rPr>
+      </w:pPr>
+    </w:p>
+    <w:p>
+      <w:pPr>
         <w:jc w:val="center"/>
         <w:rPr>
           <w:rFonts w:ascii="NanumMyeongjo" w:eastAsia="NanumMyeongjo" w:hAnsi="NanumMyeongjo" w:cs="Cambria"/>
@@ -937,10 +949,10 @@
           <w:lang w:val="en-US"/>
         </w:rPr>
         <w:drawing>
-          <wp:inline distT="0" distB="0" distL="0" distR="0" wp14:anchorId="04B9756A" wp14:editId="29E6D759">
-            <wp:extent cx="5400040" cy="3332480"/>
-            <wp:effectExtent l="0" t="0" r="0" b="0"/>
-            <wp:docPr id="826760264" name="Imagen 2" descr="Gráfico, Gráfico de líneas&#10;&#10;Descripción generada automáticamente"/>
+          <wp:inline distT="0" distB="0" distL="0" distR="0" wp14:anchorId="6AF44174" wp14:editId="6332C9E0">
+            <wp:extent cx="5400040" cy="3462655"/>
+            <wp:effectExtent l="0" t="0" r="0" b="4445"/>
+            <wp:docPr id="984846466" name="Imagen 9"/>
             <wp:cNvGraphicFramePr>
               <a:graphicFrameLocks xmlns:a="http://schemas.openxmlformats.org/drawingml/2006/main" noChangeAspect="1"/>
             </wp:cNvGraphicFramePr>
@@ -948,7 +960,7 @@
               <a:graphicData uri="http://schemas.openxmlformats.org/drawingml/2006/picture">
                 <pic:pic xmlns:pic="http://schemas.openxmlformats.org/drawingml/2006/picture">
                   <pic:nvPicPr>
-                    <pic:cNvPr id="826760264" name="Imagen 2" descr="Gráfico, Gráfico de líneas&#10;&#10;Descripción generada automáticamente"/>
+                    <pic:cNvPr id="984846466" name="Imagen 984846466"/>
                     <pic:cNvPicPr/>
                   </pic:nvPicPr>
                   <pic:blipFill>
@@ -966,7 +978,7 @@
                   <pic:spPr>
                     <a:xfrm>
                       <a:off x="0" y="0"/>
-                      <a:ext cx="5400040" cy="3332480"/>
+                      <a:ext cx="5400040" cy="3462655"/>
                     </a:xfrm>
                     <a:prstGeom prst="rect">
                       <a:avLst/>
@@ -995,8 +1007,6 @@
       <w:pPr>
         <w:rPr>
           <w:rFonts w:ascii="NanumMyeongjo" w:eastAsia="NanumMyeongjo" w:hAnsi="NanumMyeongjo" w:cs="Cambria"/>
-          <w:b/>
-          <w:bCs/>
           <w:color w:val="000000"/>
           <w:kern w:val="0"/>
           <w:sz w:val="22"/>
@@ -1004,56 +1014,70 @@
           <w:lang w:val="en-US"/>
         </w:rPr>
       </w:pPr>
-      <w:r>
-        <w:rPr>
-          <w:rFonts w:ascii="NanumMyeongjo" w:eastAsia="NanumMyeongjo" w:hAnsi="NanumMyeongjo" w:cs="Cambria"/>
-          <w:b/>
-          <w:bCs/>
-          <w:color w:val="D9A282"/>
+    </w:p>
+    <w:p>
+      <w:pPr>
+        <w:rPr>
+          <w:rFonts w:ascii="NanumMyeongjo" w:eastAsia="NanumMyeongjo" w:hAnsi="NanumMyeongjo" w:cs="Cambria"/>
+          <w:b/>
+          <w:bCs/>
+          <w:color w:val="000000"/>
           <w:kern w:val="0"/>
           <w:sz w:val="22"/>
           <w:szCs w:val="22"/>
           <w:lang w:val="en-US"/>
         </w:rPr>
-        <w:t>T</w:t>
-      </w:r>
-      <w:r>
-        <w:rPr>
-          <w:rFonts w:ascii="NanumMyeongjo" w:eastAsia="NanumMyeongjo" w:hAnsi="NanumMyeongjo" w:cs="Cambria"/>
-          <w:b/>
-          <w:bCs/>
-          <w:color w:val="000000" w:themeColor="text1"/>
+      </w:pPr>
+      <w:r>
+        <w:rPr>
+          <w:rFonts w:ascii="NanumMyeongjo" w:eastAsia="NanumMyeongjo" w:hAnsi="NanumMyeongjo" w:cs="Cambria"/>
+          <w:b/>
+          <w:bCs/>
+          <w:color w:val="D9A282"/>
           <w:kern w:val="0"/>
           <w:sz w:val="22"/>
           <w:szCs w:val="22"/>
           <w:lang w:val="en-US"/>
         </w:rPr>
-        <w:t>emper</w:t>
-      </w:r>
-      <w:r>
-        <w:rPr>
-          <w:rFonts w:ascii="NanumMyeongjo" w:eastAsia="NanumMyeongjo" w:hAnsi="NanumMyeongjo" w:cs="Cambria"/>
-          <w:b/>
-          <w:bCs/>
-          <w:color w:val="D9A282"/>
+        <w:t>T</w:t>
+      </w:r>
+      <w:r>
+        <w:rPr>
+          <w:rFonts w:ascii="NanumMyeongjo" w:eastAsia="NanumMyeongjo" w:hAnsi="NanumMyeongjo" w:cs="Cambria"/>
+          <w:b/>
+          <w:bCs/>
+          <w:color w:val="000000" w:themeColor="text1"/>
           <w:kern w:val="0"/>
           <w:sz w:val="22"/>
           <w:szCs w:val="22"/>
           <w:lang w:val="en-US"/>
         </w:rPr>
-        <w:t>ature</w:t>
-      </w:r>
-      <w:r>
-        <w:rPr>
-          <w:rFonts w:ascii="NanumMyeongjo" w:eastAsia="NanumMyeongjo" w:hAnsi="NanumMyeongjo" w:cs="Cambria"/>
-          <w:b/>
-          <w:bCs/>
-          <w:color w:val="000000"/>
+        <w:t>emper</w:t>
+      </w:r>
+      <w:r>
+        <w:rPr>
+          <w:rFonts w:ascii="NanumMyeongjo" w:eastAsia="NanumMyeongjo" w:hAnsi="NanumMyeongjo" w:cs="Cambria"/>
+          <w:b/>
+          <w:bCs/>
+          <w:color w:val="D9A282"/>
           <w:kern w:val="0"/>
           <w:sz w:val="22"/>
           <w:szCs w:val="22"/>
           <w:lang w:val="en-US"/>
         </w:rPr>
+        <w:t>ature</w:t>
+      </w:r>
+      <w:r>
+        <w:rPr>
+          <w:rFonts w:ascii="NanumMyeongjo" w:eastAsia="NanumMyeongjo" w:hAnsi="NanumMyeongjo" w:cs="Cambria"/>
+          <w:b/>
+          <w:bCs/>
+          <w:color w:val="000000"/>
+          <w:kern w:val="0"/>
+          <w:sz w:val="22"/>
+          <w:szCs w:val="22"/>
+          <w:lang w:val="en-US"/>
+        </w:rPr>
         <w:t>:</w:t>
       </w:r>
     </w:p>
@@ -1128,11 +1152,12 @@
           <w:szCs w:val="20"/>
           <w:lang w:val="en-US"/>
         </w:rPr>
+        <w:lastRenderedPageBreak/>
         <w:drawing>
-          <wp:inline distT="0" distB="0" distL="0" distR="0" wp14:anchorId="01305A0A" wp14:editId="5ED5F556">
-            <wp:extent cx="4243086" cy="2618499"/>
-            <wp:effectExtent l="0" t="0" r="0" b="0"/>
-            <wp:docPr id="1905667832" name="Imagen 3" descr="Gráfico, Gráfico de líneas&#10;&#10;Descripción generada automáticamente"/>
+          <wp:inline distT="0" distB="0" distL="0" distR="0" wp14:anchorId="7A444935" wp14:editId="46FE4D61">
+            <wp:extent cx="5400040" cy="3462655"/>
+            <wp:effectExtent l="0" t="0" r="0" b="4445"/>
+            <wp:docPr id="859963272" name="Imagen 10" descr="Gráfico, Gráfico de líneas&#10;&#10;Descripción generada automáticamente"/>
             <wp:cNvGraphicFramePr>
               <a:graphicFrameLocks xmlns:a="http://schemas.openxmlformats.org/drawingml/2006/main" noChangeAspect="1"/>
             </wp:cNvGraphicFramePr>
@@ -1140,7 +1165,7 @@
               <a:graphicData uri="http://schemas.openxmlformats.org/drawingml/2006/picture">
                 <pic:pic xmlns:pic="http://schemas.openxmlformats.org/drawingml/2006/picture">
                   <pic:nvPicPr>
-                    <pic:cNvPr id="1905667832" name="Imagen 3" descr="Gráfico, Gráfico de líneas&#10;&#10;Descripción generada automáticamente"/>
+                    <pic:cNvPr id="859963272" name="Imagen 10" descr="Gráfico, Gráfico de líneas&#10;&#10;Descripción generada automáticamente"/>
                     <pic:cNvPicPr/>
                   </pic:nvPicPr>
                   <pic:blipFill>
@@ -1158,7 +1183,7 @@
                   <pic:spPr>
                     <a:xfrm>
                       <a:off x="0" y="0"/>
-                      <a:ext cx="4497797" cy="2775687"/>
+                      <a:ext cx="5400040" cy="3462655"/>
                     </a:xfrm>
                     <a:prstGeom prst="rect">
                       <a:avLst/>
@@ -1173,6 +1198,19 @@
     </w:p>
     <w:p>
       <w:pPr>
+        <w:jc w:val="center"/>
+        <w:rPr>
+          <w:rFonts w:ascii="NanumMyeongjo" w:eastAsia="NanumMyeongjo" w:hAnsi="NanumMyeongjo" w:cs="Cambria"/>
+          <w:color w:val="000000"/>
+          <w:kern w:val="0"/>
+          <w:sz w:val="20"/>
+          <w:szCs w:val="20"/>
+          <w:lang w:val="en-US"/>
+        </w:rPr>
+      </w:pPr>
+    </w:p>
+    <w:p>
+      <w:pPr>
         <w:rPr>
           <w:rFonts w:ascii="NanumMyeongjo" w:eastAsia="NanumMyeongjo" w:hAnsi="NanumMyeongjo" w:cs="Cambria"/>
           <w:b/>
@@ -1195,7 +1233,6 @@
           <w:szCs w:val="22"/>
           <w:lang w:val="en-US"/>
         </w:rPr>
-        <w:lastRenderedPageBreak/>
         <w:t>Hu</w:t>
       </w:r>
       <w:r>
@@ -1322,10 +1359,10 @@
           <w:lang w:val="en-US"/>
         </w:rPr>
         <w:drawing>
-          <wp:inline distT="0" distB="0" distL="0" distR="0" wp14:anchorId="6E264818" wp14:editId="7AD62905">
-            <wp:extent cx="5400040" cy="3332480"/>
-            <wp:effectExtent l="0" t="0" r="0" b="0"/>
-            <wp:docPr id="1522970222" name="Imagen 4" descr="Gráfico, Gráfico de líneas&#10;&#10;Descripción generada automáticamente"/>
+          <wp:inline distT="0" distB="0" distL="0" distR="0" wp14:anchorId="49F58122" wp14:editId="411796CF">
+            <wp:extent cx="5400040" cy="3462655"/>
+            <wp:effectExtent l="0" t="0" r="0" b="4445"/>
+            <wp:docPr id="1338152764" name="Imagen 11" descr="Gráfico, Gráfico de líneas&#10;&#10;Descripción generada automáticamente"/>
             <wp:cNvGraphicFramePr>
               <a:graphicFrameLocks xmlns:a="http://schemas.openxmlformats.org/drawingml/2006/main" noChangeAspect="1"/>
             </wp:cNvGraphicFramePr>
@@ -1333,7 +1370,7 @@
               <a:graphicData uri="http://schemas.openxmlformats.org/drawingml/2006/picture">
                 <pic:pic xmlns:pic="http://schemas.openxmlformats.org/drawingml/2006/picture">
                   <pic:nvPicPr>
-                    <pic:cNvPr id="1522970222" name="Imagen 4" descr="Gráfico, Gráfico de líneas&#10;&#10;Descripción generada automáticamente"/>
+                    <pic:cNvPr id="1338152764" name="Imagen 11" descr="Gráfico, Gráfico de líneas&#10;&#10;Descripción generada automáticamente"/>
                     <pic:cNvPicPr/>
                   </pic:nvPicPr>
                   <pic:blipFill>
@@ -1351,7 +1388,7 @@
                   <pic:spPr>
                     <a:xfrm>
                       <a:off x="0" y="0"/>
-                      <a:ext cx="5400040" cy="3332480"/>
+                      <a:ext cx="5400040" cy="3462655"/>
                     </a:xfrm>
                     <a:prstGeom prst="rect">
                       <a:avLst/>
@@ -1412,6 +1449,7 @@
           <w:szCs w:val="22"/>
           <w:lang w:val="en-US"/>
         </w:rPr>
+        <w:lastRenderedPageBreak/>
         <w:t xml:space="preserve">Wind </w:t>
       </w:r>
       <w:r>
@@ -1463,6 +1501,18 @@
         </w:rPr>
         <w:t>The plot for wind speed shows that as the wind speed increases, bike rentals slightly decline after remaining stable up to a certain point. This pattern could indicate that moderate wind speeds do not significantly impact bike rentals, but higher winds might negatively affect the decision to rent bikes due to increased pedaling effort or safety concerns.</w:t>
       </w:r>
+    </w:p>
+    <w:p>
+      <w:pPr>
+        <w:rPr>
+          <w:rFonts w:ascii="NanumMyeongjo" w:eastAsia="NanumMyeongjo" w:hAnsi="NanumMyeongjo" w:cs="Cambria"/>
+          <w:color w:val="000000"/>
+          <w:kern w:val="0"/>
+          <w:sz w:val="20"/>
+          <w:szCs w:val="20"/>
+          <w:lang w:val="en-US"/>
+        </w:rPr>
+      </w:pPr>
     </w:p>
     <w:p>
       <w:pPr>
@@ -1711,12 +1761,11 @@
           <w:szCs w:val="23"/>
           <w:lang w:val="en-US"/>
         </w:rPr>
-        <w:lastRenderedPageBreak/>
         <w:drawing>
-          <wp:inline distT="0" distB="0" distL="0" distR="0" wp14:anchorId="2BA4E6E8" wp14:editId="135A5035">
-            <wp:extent cx="5400040" cy="3178175"/>
-            <wp:effectExtent l="0" t="0" r="0" b="0"/>
-            <wp:docPr id="179911185" name="Imagen 3" descr="Imagen que contiene Diagrama&#10;&#10;Descripción generada automáticamente"/>
+          <wp:inline distT="0" distB="0" distL="0" distR="0" wp14:anchorId="4572DE5B" wp14:editId="22EEA504">
+            <wp:extent cx="5400040" cy="3462655"/>
+            <wp:effectExtent l="0" t="0" r="0" b="4445"/>
+            <wp:docPr id="1596356325" name="Imagen 13" descr="Diagrama&#10;&#10;Descripción generada automáticamente con confianza baja"/>
             <wp:cNvGraphicFramePr>
               <a:graphicFrameLocks xmlns:a="http://schemas.openxmlformats.org/drawingml/2006/main" noChangeAspect="1"/>
             </wp:cNvGraphicFramePr>
@@ -1724,7 +1773,7 @@
               <a:graphicData uri="http://schemas.openxmlformats.org/drawingml/2006/picture">
                 <pic:pic xmlns:pic="http://schemas.openxmlformats.org/drawingml/2006/picture">
                   <pic:nvPicPr>
-                    <pic:cNvPr id="179911185" name="Imagen 3" descr="Imagen que contiene Diagrama&#10;&#10;Descripción generada automáticamente"/>
+                    <pic:cNvPr id="1596356325" name="Imagen 13" descr="Diagrama&#10;&#10;Descripción generada automáticamente con confianza baja"/>
                     <pic:cNvPicPr/>
                   </pic:nvPicPr>
                   <pic:blipFill>
@@ -1742,7 +1791,7 @@
                   <pic:spPr>
                     <a:xfrm>
                       <a:off x="0" y="0"/>
-                      <a:ext cx="5400040" cy="3178175"/>
+                      <a:ext cx="5400040" cy="3462655"/>
                     </a:xfrm>
                     <a:prstGeom prst="rect">
                       <a:avLst/>
@@ -1909,6 +1958,30 @@
       <w:pPr>
         <w:rPr>
           <w:rFonts w:ascii="NanumMyeongjo" w:eastAsia="NanumMyeongjo" w:hAnsi="NanumMyeongjo" w:cs="Calibri"/>
+          <w:color w:val="000000"/>
+          <w:kern w:val="0"/>
+          <w:sz w:val="20"/>
+          <w:szCs w:val="20"/>
+          <w:lang w:val="en-US"/>
+        </w:rPr>
+      </w:pPr>
+    </w:p>
+    <w:p>
+      <w:pPr>
+        <w:rPr>
+          <w:rFonts w:ascii="NanumMyeongjo" w:eastAsia="NanumMyeongjo" w:hAnsi="NanumMyeongjo" w:cs="Calibri"/>
+          <w:color w:val="000000"/>
+          <w:kern w:val="0"/>
+          <w:sz w:val="20"/>
+          <w:szCs w:val="20"/>
+          <w:lang w:val="en-US"/>
+        </w:rPr>
+      </w:pPr>
+    </w:p>
+    <w:p>
+      <w:pPr>
+        <w:rPr>
+          <w:rFonts w:ascii="NanumMyeongjo" w:eastAsia="NanumMyeongjo" w:hAnsi="NanumMyeongjo" w:cs="Calibri"/>
           <w:b/>
           <w:bCs/>
           <w:color w:val="000000"/>
@@ -1929,6 +2002,7 @@
           <w:szCs w:val="22"/>
           <w:lang w:val="en-US"/>
         </w:rPr>
+        <w:lastRenderedPageBreak/>
         <w:t xml:space="preserve">Impact </w:t>
       </w:r>
       <w:r>
@@ -2275,7 +2349,6 @@
           <w:szCs w:val="20"/>
           <w:lang w:val="en-US"/>
         </w:rPr>
-        <w:lastRenderedPageBreak/>
         <w:t>There is a noticeable concentration of data points at mid to high temperatures and mid-level humidity, suggesting that these conditions are common in the dataset. This might also reflect typical weather conditions during the data collection period.</w:t>
       </w:r>
     </w:p>
@@ -2733,11 +2806,12 @@
           <w:szCs w:val="20"/>
           <w:lang w:val="en-US"/>
         </w:rPr>
+        <w:lastRenderedPageBreak/>
         <w:drawing>
-          <wp:inline distT="0" distB="0" distL="0" distR="0" wp14:anchorId="7B1883F9" wp14:editId="371C76C4">
-            <wp:extent cx="5466573" cy="3217333"/>
-            <wp:effectExtent l="0" t="0" r="0" b="0"/>
-            <wp:docPr id="675618155" name="Imagen 4" descr="Interfaz de usuario gráfica, Aplicación&#10;&#10;Descripción generada automáticamente"/>
+          <wp:inline distT="0" distB="0" distL="0" distR="0" wp14:anchorId="7AB59F4D" wp14:editId="71A1C031">
+            <wp:extent cx="5400040" cy="3462655"/>
+            <wp:effectExtent l="0" t="0" r="0" b="4445"/>
+            <wp:docPr id="1506693383" name="Imagen 12" descr="Interfaz de usuario gráfica, Aplicación&#10;&#10;Descripción generada automáticamente"/>
             <wp:cNvGraphicFramePr>
               <a:graphicFrameLocks xmlns:a="http://schemas.openxmlformats.org/drawingml/2006/main" noChangeAspect="1"/>
             </wp:cNvGraphicFramePr>
@@ -2745,7 +2819,7 @@
               <a:graphicData uri="http://schemas.openxmlformats.org/drawingml/2006/picture">
                 <pic:pic xmlns:pic="http://schemas.openxmlformats.org/drawingml/2006/picture">
                   <pic:nvPicPr>
-                    <pic:cNvPr id="675618155" name="Imagen 4" descr="Interfaz de usuario gráfica, Aplicación&#10;&#10;Descripción generada automáticamente"/>
+                    <pic:cNvPr id="1506693383" name="Imagen 12" descr="Interfaz de usuario gráfica, Aplicación&#10;&#10;Descripción generada automáticamente"/>
                     <pic:cNvPicPr/>
                   </pic:nvPicPr>
                   <pic:blipFill>
@@ -2763,7 +2837,7 @@
                   <pic:spPr>
                     <a:xfrm>
                       <a:off x="0" y="0"/>
-                      <a:ext cx="5609486" cy="3301444"/>
+                      <a:ext cx="5400040" cy="3462655"/>
                     </a:xfrm>
                     <a:prstGeom prst="rect">
                       <a:avLst/>
@@ -2780,9 +2854,21 @@
       <w:pPr>
         <w:rPr>
           <w:rFonts w:ascii="NanumMyeongjo" w:eastAsia="NanumMyeongjo" w:hAnsi="NanumMyeongjo" w:cs="Cambria"/>
-          <w:b/>
-          <w:bCs/>
-          <w:color w:val="2180A6"/>
+          <w:color w:val="000000"/>
+          <w:kern w:val="0"/>
+          <w:sz w:val="20"/>
+          <w:szCs w:val="20"/>
+          <w:lang w:val="en-US"/>
+        </w:rPr>
+      </w:pPr>
+    </w:p>
+    <w:p>
+      <w:pPr>
+        <w:rPr>
+          <w:rFonts w:ascii="NanumMyeongjo" w:eastAsia="NanumMyeongjo" w:hAnsi="NanumMyeongjo" w:cs="Cambria"/>
+          <w:b/>
+          <w:bCs/>
+          <w:color w:val="D9A282"/>
           <w:kern w:val="0"/>
           <w:sz w:val="22"/>
           <w:szCs w:val="22"/>
@@ -3251,6 +3337,7 @@
           <w:szCs w:val="20"/>
           <w:lang w:val="en-US"/>
         </w:rPr>
+        <w:lastRenderedPageBreak/>
         <w:t xml:space="preserve">High </w:t>
       </w:r>
       <w:r>

</xml_diff>

<commit_message>
modified:   .DS_Store 	modified:   Codigo/.DS_Store 	modified:   Codigo/XAI3.Rmd 	new file:   Codigo/XAI3_files/figure-html/unnamed-chunk-4-1.png 	modified:   Documentos/TaskXAI3.docx 	modified:   Documentos/TaskXAI3.pdf 	modified:   Graficos/.DS_Store 	deleted:    Graficos/2D PDP.png 	new file:   Graficos/Bed_Bath_Livi_Floo.png 	deleted:    Graficos/Ejer3.png 	new file:   Graficos/Hum Vs Temp.png 	modified:   Graficos/Hum.png 	deleted:    Graficos/Rplot.png 	deleted:    Graficos/Wind.png 	new file:   Graficos/WindSpeed.png 	modified:   Graficos/days.png 	modified:   Graficos/temp.png
</commit_message>
<xml_diff>
--- a/Documentos/TaskXAI3.docx
+++ b/Documentos/TaskXAI3.docx
@@ -771,10 +771,10 @@
           <w:lang w:val="en-US"/>
         </w:rPr>
         <w:drawing>
-          <wp:inline distT="0" distB="0" distL="0" distR="0" wp14:anchorId="75047A8E" wp14:editId="77D3EB0A">
-            <wp:extent cx="4819403" cy="3090334"/>
+          <wp:inline distT="0" distB="0" distL="0" distR="0" wp14:anchorId="68D8DEBB" wp14:editId="78060978">
+            <wp:extent cx="4450898" cy="3115734"/>
             <wp:effectExtent l="0" t="0" r="0" b="0"/>
-            <wp:docPr id="98579725" name="Imagen 8" descr="Gráfico, Gráfico de líneas&#10;&#10;Descripción generada automáticamente"/>
+            <wp:docPr id="695089668" name="Imagen 1" descr="Gráfico, Gráfico de líneas&#10;&#10;Descripción generada automáticamente"/>
             <wp:cNvGraphicFramePr>
               <a:graphicFrameLocks xmlns:a="http://schemas.openxmlformats.org/drawingml/2006/main" noChangeAspect="1"/>
             </wp:cNvGraphicFramePr>
@@ -782,7 +782,7 @@
               <a:graphicData uri="http://schemas.openxmlformats.org/drawingml/2006/picture">
                 <pic:pic xmlns:pic="http://schemas.openxmlformats.org/drawingml/2006/picture">
                   <pic:nvPicPr>
-                    <pic:cNvPr id="98579725" name="Imagen 8" descr="Gráfico, Gráfico de líneas&#10;&#10;Descripción generada automáticamente"/>
+                    <pic:cNvPr id="695089668" name="Imagen 1" descr="Gráfico, Gráfico de líneas&#10;&#10;Descripción generada automáticamente"/>
                     <pic:cNvPicPr/>
                   </pic:nvPicPr>
                   <pic:blipFill>
@@ -800,7 +800,7 @@
                   <pic:spPr>
                     <a:xfrm>
                       <a:off x="0" y="0"/>
-                      <a:ext cx="4894298" cy="3138359"/>
+                      <a:ext cx="4524818" cy="3167480"/>
                     </a:xfrm>
                     <a:prstGeom prst="rect">
                       <a:avLst/>
@@ -892,27 +892,15 @@
       </w:pPr>
       <w:r>
         <w:rPr>
-          <w:rFonts w:ascii="NanumMyeongjo" w:eastAsia="NanumMyeongjo" w:hAnsi="NanumMyeongjo" w:cs="Cambria"/>
-          <w:color w:val="000000"/>
-          <w:kern w:val="0"/>
-          <w:sz w:val="20"/>
-          <w:szCs w:val="20"/>
-          <w:lang w:val="en-US"/>
-        </w:rPr>
-        <w:t>The PDP shows a fluctuating pattern, which suggests that the number of days since 2011 has a non-linear relationship with bike rentals. Peaks and troughs indicate that certain periods are more associated with higher rentals, which could be linked to seasonal effects, specific events, or changes in biking infrastructure over time.</w:t>
-      </w:r>
-    </w:p>
-    <w:p>
-      <w:pPr>
-        <w:rPr>
-          <w:rFonts w:ascii="NanumMyeongjo" w:eastAsia="NanumMyeongjo" w:hAnsi="NanumMyeongjo" w:cs="Cambria"/>
-          <w:color w:val="000000"/>
-          <w:kern w:val="0"/>
-          <w:sz w:val="20"/>
-          <w:szCs w:val="20"/>
-          <w:lang w:val="en-US"/>
-        </w:rPr>
-      </w:pPr>
+          <w:rFonts w:ascii="NanumMyeongjo" w:eastAsia="NanumMyeongjo" w:hAnsi="NanumMyeongjo" w:cs="System Font"/>
+          <w:color w:val="0E0E0E"/>
+          <w:kern w:val="0"/>
+          <w:sz w:val="20"/>
+          <w:szCs w:val="20"/>
+          <w:lang w:val="en-US"/>
+        </w:rPr>
+        <w:t>The PDP for days since 2011 shows a general upward trend in bike rentals over time, peaking around 600 days before experiencing a slight decline. This indicates an increase in the popularity or availability of bike rentals over the years, with a potential saturation or operational challenge impacting the rentals after the peak period.</w:t>
+      </w:r>
     </w:p>
     <w:p>
       <w:pPr>
@@ -949,10 +937,10 @@
           <w:lang w:val="en-US"/>
         </w:rPr>
         <w:drawing>
-          <wp:inline distT="0" distB="0" distL="0" distR="0" wp14:anchorId="6AF44174" wp14:editId="6332C9E0">
-            <wp:extent cx="5400040" cy="3462655"/>
-            <wp:effectExtent l="0" t="0" r="0" b="4445"/>
-            <wp:docPr id="984846466" name="Imagen 9"/>
+          <wp:inline distT="0" distB="0" distL="0" distR="0" wp14:anchorId="1BBD177F" wp14:editId="455ED787">
+            <wp:extent cx="4809067" cy="3366460"/>
+            <wp:effectExtent l="0" t="0" r="4445" b="0"/>
+            <wp:docPr id="1942856770" name="Imagen 2" descr="Gráfico, Gráfico de líneas&#10;&#10;Descripción generada automáticamente"/>
             <wp:cNvGraphicFramePr>
               <a:graphicFrameLocks xmlns:a="http://schemas.openxmlformats.org/drawingml/2006/main" noChangeAspect="1"/>
             </wp:cNvGraphicFramePr>
@@ -960,7 +948,7 @@
               <a:graphicData uri="http://schemas.openxmlformats.org/drawingml/2006/picture">
                 <pic:pic xmlns:pic="http://schemas.openxmlformats.org/drawingml/2006/picture">
                   <pic:nvPicPr>
-                    <pic:cNvPr id="984846466" name="Imagen 984846466"/>
+                    <pic:cNvPr id="1942856770" name="Imagen 2" descr="Gráfico, Gráfico de líneas&#10;&#10;Descripción generada automáticamente"/>
                     <pic:cNvPicPr/>
                   </pic:nvPicPr>
                   <pic:blipFill>
@@ -978,7 +966,7 @@
                   <pic:spPr>
                     <a:xfrm>
                       <a:off x="0" y="0"/>
-                      <a:ext cx="5400040" cy="3462655"/>
+                      <a:ext cx="4845536" cy="3391989"/>
                     </a:xfrm>
                     <a:prstGeom prst="rect">
                       <a:avLst/>
@@ -1115,7 +1103,7 @@
           <w:szCs w:val="20"/>
           <w:lang w:val="en-US"/>
         </w:rPr>
-        <w:t>The plot for temperature shows an increasing trend in bike rentals as temperature rises, up to a certain point, after which it starts to plateau and slightly decline. This indicates that there is an optimal temperature range for bike rentals, which makes sense as extremely high temperatures might deter outdoor activity.</w:t>
+        <w:t>The temperature plot reveals a strong positive relationship between temperature and bike rentals up to about 20 degrees Celsius, after which the trend plateaus. This suggests that warmer weather up to a comfortable point encourages more bike usage, likely due to more favorable biking conditions. However, temperatures above this point do not significantly increase rental counts, possibly due to already sufficient warmth for biking or other limiting factors at very high temperatures.</w:t>
       </w:r>
     </w:p>
     <w:p>
@@ -1154,10 +1142,10 @@
         </w:rPr>
         <w:lastRenderedPageBreak/>
         <w:drawing>
-          <wp:inline distT="0" distB="0" distL="0" distR="0" wp14:anchorId="7A444935" wp14:editId="46FE4D61">
-            <wp:extent cx="5400040" cy="3462655"/>
+          <wp:inline distT="0" distB="0" distL="0" distR="0" wp14:anchorId="53B7F1F3" wp14:editId="7EFEB29A">
+            <wp:extent cx="5400040" cy="3780155"/>
             <wp:effectExtent l="0" t="0" r="0" b="4445"/>
-            <wp:docPr id="859963272" name="Imagen 10" descr="Gráfico, Gráfico de líneas&#10;&#10;Descripción generada automáticamente"/>
+            <wp:docPr id="1813299484" name="Imagen 3" descr="Gráfico&#10;&#10;Descripción generada automáticamente"/>
             <wp:cNvGraphicFramePr>
               <a:graphicFrameLocks xmlns:a="http://schemas.openxmlformats.org/drawingml/2006/main" noChangeAspect="1"/>
             </wp:cNvGraphicFramePr>
@@ -1165,7 +1153,7 @@
               <a:graphicData uri="http://schemas.openxmlformats.org/drawingml/2006/picture">
                 <pic:pic xmlns:pic="http://schemas.openxmlformats.org/drawingml/2006/picture">
                   <pic:nvPicPr>
-                    <pic:cNvPr id="859963272" name="Imagen 10" descr="Gráfico, Gráfico de líneas&#10;&#10;Descripción generada automáticamente"/>
+                    <pic:cNvPr id="1813299484" name="Imagen 3" descr="Gráfico&#10;&#10;Descripción generada automáticamente"/>
                     <pic:cNvPicPr/>
                   </pic:nvPicPr>
                   <pic:blipFill>
@@ -1183,7 +1171,7 @@
                   <pic:spPr>
                     <a:xfrm>
                       <a:off x="0" y="0"/>
-                      <a:ext cx="5400040" cy="3462655"/>
+                      <a:ext cx="5400040" cy="3780155"/>
                     </a:xfrm>
                     <a:prstGeom prst="rect">
                       <a:avLst/>
@@ -1309,20 +1297,8 @@
           <w:szCs w:val="20"/>
           <w:lang w:val="en-US"/>
         </w:rPr>
-        <w:t>The influence of humidity on bike rentals is relatively clear, with higher humidity levels leading to a consistent decrease in bike rentals. This trend suggests that less comfortable conditions (higher humidity) dissuade people from renting bikes.</w:t>
-      </w:r>
-    </w:p>
-    <w:p>
-      <w:pPr>
-        <w:rPr>
-          <w:rFonts w:ascii="NanumMyeongjo" w:eastAsia="NanumMyeongjo" w:hAnsi="NanumMyeongjo" w:cs="Cambria"/>
-          <w:color w:val="000000"/>
-          <w:kern w:val="0"/>
-          <w:sz w:val="20"/>
-          <w:szCs w:val="20"/>
-          <w:lang w:val="en-US"/>
-        </w:rPr>
-      </w:pPr>
+        <w:t>The influence of humidity on bike rentals shows a consistent decline as humidity increases. Higher humidity levels, which often correlate with discomfort and poorer biking conditions, appear to deter bike rentals. This relationship is quite linear, indicating that even small increases in humidity can reduce the propensity for renting bikes.</w:t>
+      </w:r>
     </w:p>
     <w:p>
       <w:pPr>
@@ -1359,10 +1335,10 @@
           <w:lang w:val="en-US"/>
         </w:rPr>
         <w:drawing>
-          <wp:inline distT="0" distB="0" distL="0" distR="0" wp14:anchorId="49F58122" wp14:editId="411796CF">
-            <wp:extent cx="5400040" cy="3462655"/>
-            <wp:effectExtent l="0" t="0" r="0" b="4445"/>
-            <wp:docPr id="1338152764" name="Imagen 11" descr="Gráfico, Gráfico de líneas&#10;&#10;Descripción generada automáticamente"/>
+          <wp:inline distT="0" distB="0" distL="0" distR="0" wp14:anchorId="1EC477AE" wp14:editId="7E145570">
+            <wp:extent cx="5086773" cy="3560861"/>
+            <wp:effectExtent l="0" t="0" r="0" b="0"/>
+            <wp:docPr id="1873986169" name="Imagen 5" descr="Gráfico, Gráfico de barras&#10;&#10;Descripción generada automáticamente"/>
             <wp:cNvGraphicFramePr>
               <a:graphicFrameLocks xmlns:a="http://schemas.openxmlformats.org/drawingml/2006/main" noChangeAspect="1"/>
             </wp:cNvGraphicFramePr>
@@ -1370,7 +1346,7 @@
               <a:graphicData uri="http://schemas.openxmlformats.org/drawingml/2006/picture">
                 <pic:pic xmlns:pic="http://schemas.openxmlformats.org/drawingml/2006/picture">
                   <pic:nvPicPr>
-                    <pic:cNvPr id="1338152764" name="Imagen 11" descr="Gráfico, Gráfico de líneas&#10;&#10;Descripción generada automáticamente"/>
+                    <pic:cNvPr id="1873986169" name="Imagen 5" descr="Gráfico, Gráfico de barras&#10;&#10;Descripción generada automáticamente"/>
                     <pic:cNvPicPr/>
                   </pic:nvPicPr>
                   <pic:blipFill>
@@ -1388,7 +1364,7 @@
                   <pic:spPr>
                     <a:xfrm>
                       <a:off x="0" y="0"/>
-                      <a:ext cx="5400040" cy="3462655"/>
+                      <a:ext cx="5146671" cy="3602791"/>
                     </a:xfrm>
                     <a:prstGeom prst="rect">
                       <a:avLst/>
@@ -1449,7 +1425,6 @@
           <w:szCs w:val="22"/>
           <w:lang w:val="en-US"/>
         </w:rPr>
-        <w:lastRenderedPageBreak/>
         <w:t xml:space="preserve">Wind </w:t>
       </w:r>
       <w:r>
@@ -1499,20 +1474,8 @@
           <w:szCs w:val="20"/>
           <w:lang w:val="en-US"/>
         </w:rPr>
-        <w:t>The plot for wind speed shows that as the wind speed increases, bike rentals slightly decline after remaining stable up to a certain point. This pattern could indicate that moderate wind speeds do not significantly impact bike rentals, but higher winds might negatively affect the decision to rent bikes due to increased pedaling effort or safety concerns.</w:t>
-      </w:r>
-    </w:p>
-    <w:p>
-      <w:pPr>
-        <w:rPr>
-          <w:rFonts w:ascii="NanumMyeongjo" w:eastAsia="NanumMyeongjo" w:hAnsi="NanumMyeongjo" w:cs="Cambria"/>
-          <w:color w:val="000000"/>
-          <w:kern w:val="0"/>
-          <w:sz w:val="20"/>
-          <w:szCs w:val="20"/>
-          <w:lang w:val="en-US"/>
-        </w:rPr>
-      </w:pPr>
+        <w:t>The influence of humidity on bike rentals shows a consistent decline as humidity increases. Higher humidity levels, which often correlate with discomfort and poorer biking conditions, appear to deter bike rentals. This relationship is quite linear, indicating that even small increases in humidity can reduce the propensity for renting bikes.</w:t>
+      </w:r>
     </w:p>
     <w:p>
       <w:pPr>
@@ -1762,10 +1725,10 @@
           <w:lang w:val="en-US"/>
         </w:rPr>
         <w:drawing>
-          <wp:inline distT="0" distB="0" distL="0" distR="0" wp14:anchorId="4572DE5B" wp14:editId="22EEA504">
-            <wp:extent cx="5400040" cy="3462655"/>
+          <wp:inline distT="0" distB="0" distL="0" distR="0" wp14:anchorId="7AB84976" wp14:editId="103AA3A9">
+            <wp:extent cx="5400040" cy="3780155"/>
             <wp:effectExtent l="0" t="0" r="0" b="4445"/>
-            <wp:docPr id="1596356325" name="Imagen 13" descr="Diagrama&#10;&#10;Descripción generada automáticamente con confianza baja"/>
+            <wp:docPr id="453624708" name="Imagen 6" descr="Gráfico, Gráfico de barras&#10;&#10;Descripción generada automáticamente"/>
             <wp:cNvGraphicFramePr>
               <a:graphicFrameLocks xmlns:a="http://schemas.openxmlformats.org/drawingml/2006/main" noChangeAspect="1"/>
             </wp:cNvGraphicFramePr>
@@ -1773,7 +1736,7 @@
               <a:graphicData uri="http://schemas.openxmlformats.org/drawingml/2006/picture">
                 <pic:pic xmlns:pic="http://schemas.openxmlformats.org/drawingml/2006/picture">
                   <pic:nvPicPr>
-                    <pic:cNvPr id="1596356325" name="Imagen 13" descr="Diagrama&#10;&#10;Descripción generada automáticamente con confianza baja"/>
+                    <pic:cNvPr id="453624708" name="Imagen 6" descr="Gráfico, Gráfico de barras&#10;&#10;Descripción generada automáticamente"/>
                     <pic:cNvPicPr/>
                   </pic:nvPicPr>
                   <pic:blipFill>
@@ -1791,7 +1754,7 @@
                   <pic:spPr>
                     <a:xfrm>
                       <a:off x="0" y="0"/>
-                      <a:ext cx="5400040" cy="3462655"/>
+                      <a:ext cx="5400040" cy="3780155"/>
                     </a:xfrm>
                     <a:prstGeom prst="rect">
                       <a:avLst/>
@@ -2002,7 +1965,6 @@
           <w:szCs w:val="22"/>
           <w:lang w:val="en-US"/>
         </w:rPr>
-        <w:lastRenderedPageBreak/>
         <w:t xml:space="preserve">Impact </w:t>
       </w:r>
       <w:r>
@@ -2104,6 +2066,18 @@
         </w:rPr>
         <w:t>The lower humidity range (below 50%) shows a mixed impact but tends to have higher rentals at higher temperatures, indicated by warmer colors in the plot at these points.</w:t>
       </w:r>
+    </w:p>
+    <w:p>
+      <w:pPr>
+        <w:rPr>
+          <w:rFonts w:ascii="NanumMyeongjo" w:eastAsia="NanumMyeongjo" w:hAnsi="NanumMyeongjo" w:cs="Calibri"/>
+          <w:color w:val="000000"/>
+          <w:kern w:val="0"/>
+          <w:sz w:val="20"/>
+          <w:szCs w:val="20"/>
+          <w:lang w:val="en-US"/>
+        </w:rPr>
+      </w:pPr>
     </w:p>
     <w:p>
       <w:pPr>
@@ -2806,12 +2780,11 @@
           <w:szCs w:val="20"/>
           <w:lang w:val="en-US"/>
         </w:rPr>
-        <w:lastRenderedPageBreak/>
         <w:drawing>
-          <wp:inline distT="0" distB="0" distL="0" distR="0" wp14:anchorId="7AB59F4D" wp14:editId="71A1C031">
-            <wp:extent cx="5400040" cy="3462655"/>
-            <wp:effectExtent l="0" t="0" r="0" b="4445"/>
-            <wp:docPr id="1506693383" name="Imagen 12" descr="Interfaz de usuario gráfica, Aplicación&#10;&#10;Descripción generada automáticamente"/>
+          <wp:inline distT="0" distB="0" distL="0" distR="0" wp14:anchorId="18127B9C" wp14:editId="1FA1BEBF">
+            <wp:extent cx="5349240" cy="3663527"/>
+            <wp:effectExtent l="0" t="0" r="0" b="0"/>
+            <wp:docPr id="1157152904" name="Imagen 7" descr="Escala de tiempo&#10;&#10;Descripción generada automáticamente"/>
             <wp:cNvGraphicFramePr>
               <a:graphicFrameLocks xmlns:a="http://schemas.openxmlformats.org/drawingml/2006/main" noChangeAspect="1"/>
             </wp:cNvGraphicFramePr>
@@ -2819,29 +2792,36 @@
               <a:graphicData uri="http://schemas.openxmlformats.org/drawingml/2006/picture">
                 <pic:pic xmlns:pic="http://schemas.openxmlformats.org/drawingml/2006/picture">
                   <pic:nvPicPr>
-                    <pic:cNvPr id="1506693383" name="Imagen 12" descr="Interfaz de usuario gráfica, Aplicación&#10;&#10;Descripción generada automáticamente"/>
+                    <pic:cNvPr id="1157152904" name="Imagen 7" descr="Escala de tiempo&#10;&#10;Descripción generada automáticamente"/>
                     <pic:cNvPicPr/>
                   </pic:nvPicPr>
-                  <pic:blipFill>
-                    <a:blip r:embed="rId14">
+                  <pic:blipFill rotWithShape="1">
+                    <a:blip r:embed="rId14" cstate="print">
                       <a:extLst>
                         <a:ext uri="{28A0092B-C50C-407E-A947-70E740481C1C}">
                           <a14:useLocalDpi xmlns:a14="http://schemas.microsoft.com/office/drawing/2010/main" val="0"/>
                         </a:ext>
                       </a:extLst>
                     </a:blip>
-                    <a:stretch>
-                      <a:fillRect/>
-                    </a:stretch>
+                    <a:srcRect l="941" t="3134"/>
+                    <a:stretch/>
                   </pic:blipFill>
-                  <pic:spPr>
+                  <pic:spPr bwMode="auto">
                     <a:xfrm>
                       <a:off x="0" y="0"/>
-                      <a:ext cx="5400040" cy="3462655"/>
+                      <a:ext cx="5349240" cy="3663527"/>
                     </a:xfrm>
                     <a:prstGeom prst="rect">
                       <a:avLst/>
                     </a:prstGeom>
+                    <a:ln>
+                      <a:noFill/>
+                    </a:ln>
+                    <a:extLst>
+                      <a:ext uri="{53640926-AAD7-44D8-BBD7-CCE9431645EC}">
+                        <a14:shadowObscured xmlns:a14="http://schemas.microsoft.com/office/drawing/2010/main"/>
+                      </a:ext>
+                    </a:extLst>
                   </pic:spPr>
                 </pic:pic>
               </a:graphicData>
@@ -2880,60 +2860,82 @@
       <w:pPr>
         <w:rPr>
           <w:rFonts w:ascii="NanumMyeongjo" w:eastAsia="NanumMyeongjo" w:hAnsi="NanumMyeongjo" w:cs="Cambria"/>
-          <w:b/>
-          <w:bCs/>
-          <w:color w:val="000000"/>
-          <w:kern w:val="0"/>
-          <w:sz w:val="20"/>
-          <w:szCs w:val="20"/>
-          <w:lang w:val="en-US"/>
-        </w:rPr>
-      </w:pPr>
-      <w:r>
-        <w:rPr>
-          <w:rFonts w:ascii="NanumMyeongjo" w:eastAsia="NanumMyeongjo" w:hAnsi="NanumMyeongjo" w:cs="Cambria"/>
-          <w:b/>
-          <w:bCs/>
-          <w:color w:val="D9A282"/>
+          <w:color w:val="000000"/>
           <w:kern w:val="0"/>
           <w:sz w:val="22"/>
           <w:szCs w:val="22"/>
           <w:lang w:val="en-US"/>
         </w:rPr>
-        <w:t>Bed</w:t>
-      </w:r>
-      <w:r>
-        <w:rPr>
-          <w:rFonts w:ascii="NanumMyeongjo" w:eastAsia="NanumMyeongjo" w:hAnsi="NanumMyeongjo" w:cs="Cambria"/>
-          <w:b/>
-          <w:bCs/>
-          <w:color w:val="000000" w:themeColor="text1"/>
+      </w:pPr>
+      <w:r>
+        <w:rPr>
+          <w:rFonts w:ascii="NanumMyeongjo" w:eastAsia="NanumMyeongjo" w:hAnsi="NanumMyeongjo" w:cs="Cambria"/>
+          <w:b/>
+          <w:bCs/>
+          <w:color w:val="000000"/>
           <w:kern w:val="0"/>
           <w:sz w:val="22"/>
           <w:szCs w:val="22"/>
           <w:lang w:val="en-US"/>
         </w:rPr>
+        <w:t>Bed</w:t>
+      </w:r>
+      <w:r>
+        <w:rPr>
+          <w:rFonts w:ascii="NanumMyeongjo" w:eastAsia="NanumMyeongjo" w:hAnsi="NanumMyeongjo" w:cs="Cambria"/>
+          <w:b/>
+          <w:bCs/>
+          <w:color w:val="D9A282"/>
+          <w:kern w:val="0"/>
+          <w:sz w:val="22"/>
+          <w:szCs w:val="22"/>
+          <w:lang w:val="en-US"/>
+        </w:rPr>
         <w:t>rooms</w:t>
       </w:r>
     </w:p>
     <w:p>
       <w:pPr>
-        <w:rPr>
-          <w:rFonts w:ascii="NanumMyeongjo" w:eastAsia="NanumMyeongjo" w:hAnsi="NanumMyeongjo" w:cs="Cambria"/>
-          <w:color w:val="000000"/>
-          <w:kern w:val="0"/>
-          <w:sz w:val="20"/>
-          <w:szCs w:val="20"/>
-          <w:lang w:val="en-US"/>
-        </w:rPr>
-      </w:pPr>
+        <w:pStyle w:val="Prrafodelista"/>
+        <w:rPr>
+          <w:rFonts w:ascii="NanumMyeongjo" w:eastAsia="NanumMyeongjo" w:hAnsi="NanumMyeongjo" w:cs="Cambria"/>
+          <w:color w:val="000000"/>
+          <w:kern w:val="0"/>
+          <w:sz w:val="20"/>
+          <w:szCs w:val="20"/>
+          <w:lang w:val="en-US"/>
+        </w:rPr>
+      </w:pPr>
+    </w:p>
+    <w:p>
+      <w:pPr>
+        <w:rPr>
+          <w:rFonts w:ascii="NanumMyeongjo" w:eastAsia="NanumMyeongjo" w:hAnsi="NanumMyeongjo" w:cs="Cambria"/>
+          <w:color w:val="000000"/>
+          <w:kern w:val="0"/>
+          <w:sz w:val="20"/>
+          <w:szCs w:val="20"/>
+          <w:lang w:val="en-US"/>
+        </w:rPr>
+      </w:pPr>
+      <w:r>
+        <w:rPr>
+          <w:rFonts w:ascii="NanumMyeongjo" w:eastAsia="NanumMyeongjo" w:hAnsi="NanumMyeongjo" w:cs="Cambria"/>
+          <w:color w:val="000000"/>
+          <w:kern w:val="0"/>
+          <w:sz w:val="20"/>
+          <w:szCs w:val="20"/>
+          <w:lang w:val="en-US"/>
+        </w:rPr>
+        <w:t>The plot for bedrooms shows a complex relationship:</w:t>
+      </w:r>
     </w:p>
     <w:p>
       <w:pPr>
         <w:pStyle w:val="Prrafodelista"/>
         <w:numPr>
           <w:ilvl w:val="0"/>
-          <w:numId w:val="15"/>
+          <w:numId w:val="22"/>
         </w:numPr>
         <w:rPr>
           <w:rFonts w:ascii="NanumMyeongjo" w:eastAsia="NanumMyeongjo" w:hAnsi="NanumMyeongjo" w:cs="Cambria"/>
@@ -2947,59 +2949,21 @@
       <w:r>
         <w:rPr>
           <w:rFonts w:ascii="NanumMyeongjo" w:eastAsia="NanumMyeongjo" w:hAnsi="NanumMyeongjo" w:cs="Cambria"/>
-          <w:b/>
-          <w:bCs/>
-          <w:color w:val="000000"/>
-          <w:kern w:val="0"/>
-          <w:sz w:val="20"/>
-          <w:szCs w:val="20"/>
-          <w:lang w:val="en-US"/>
-        </w:rPr>
-        <w:t xml:space="preserve">General </w:t>
-      </w:r>
-      <w:r>
-        <w:rPr>
-          <w:rFonts w:ascii="NanumMyeongjo" w:eastAsia="NanumMyeongjo" w:hAnsi="NanumMyeongjo" w:cs="Cambria"/>
-          <w:b/>
-          <w:bCs/>
-          <w:color w:val="143340"/>
-          <w:kern w:val="0"/>
-          <w:sz w:val="20"/>
-          <w:szCs w:val="20"/>
-          <w:lang w:val="en-US"/>
-        </w:rPr>
-        <w:t>Trend</w:t>
-      </w:r>
-      <w:r>
-        <w:rPr>
-          <w:rFonts w:ascii="NanumMyeongjo" w:eastAsia="NanumMyeongjo" w:hAnsi="NanumMyeongjo" w:cs="Cambria"/>
-          <w:color w:val="000000"/>
-          <w:kern w:val="0"/>
-          <w:sz w:val="20"/>
-          <w:szCs w:val="20"/>
-          <w:lang w:val="en-US"/>
-        </w:rPr>
-        <w:t>: The predicted house price generally increases with the number of bedrooms. This indicates that larger homes with more bedrooms are typically valued higher.</w:t>
-      </w:r>
-    </w:p>
-    <w:p>
-      <w:pPr>
-        <w:rPr>
-          <w:rFonts w:ascii="NanumMyeongjo" w:eastAsia="NanumMyeongjo" w:hAnsi="NanumMyeongjo" w:cs="Cambria"/>
-          <w:color w:val="000000"/>
-          <w:kern w:val="0"/>
-          <w:sz w:val="20"/>
-          <w:szCs w:val="20"/>
-          <w:lang w:val="en-US"/>
-        </w:rPr>
-      </w:pPr>
+          <w:color w:val="000000"/>
+          <w:kern w:val="0"/>
+          <w:sz w:val="20"/>
+          <w:szCs w:val="20"/>
+          <w:lang w:val="en-US"/>
+        </w:rPr>
+        <w:t>Prices decrease as bedrooms increase from 1 to 2.</w:t>
+      </w:r>
     </w:p>
     <w:p>
       <w:pPr>
         <w:pStyle w:val="Prrafodelista"/>
         <w:numPr>
           <w:ilvl w:val="0"/>
-          <w:numId w:val="15"/>
+          <w:numId w:val="22"/>
         </w:numPr>
         <w:rPr>
           <w:rFonts w:ascii="NanumMyeongjo" w:eastAsia="NanumMyeongjo" w:hAnsi="NanumMyeongjo" w:cs="Cambria"/>
@@ -3013,59 +2977,21 @@
       <w:r>
         <w:rPr>
           <w:rFonts w:ascii="NanumMyeongjo" w:eastAsia="NanumMyeongjo" w:hAnsi="NanumMyeongjo" w:cs="Cambria"/>
-          <w:b/>
-          <w:bCs/>
-          <w:color w:val="143340"/>
-          <w:kern w:val="0"/>
-          <w:sz w:val="20"/>
-          <w:szCs w:val="20"/>
-          <w:lang w:val="en-US"/>
-        </w:rPr>
-        <w:t xml:space="preserve">Step </w:t>
-      </w:r>
-      <w:r>
-        <w:rPr>
-          <w:rFonts w:ascii="NanumMyeongjo" w:eastAsia="NanumMyeongjo" w:hAnsi="NanumMyeongjo" w:cs="Cambria"/>
-          <w:b/>
-          <w:bCs/>
-          <w:color w:val="000000"/>
-          <w:kern w:val="0"/>
-          <w:sz w:val="20"/>
-          <w:szCs w:val="20"/>
-          <w:lang w:val="en-US"/>
-        </w:rPr>
-        <w:t>Changes</w:t>
-      </w:r>
-      <w:r>
-        <w:rPr>
-          <w:rFonts w:ascii="NanumMyeongjo" w:eastAsia="NanumMyeongjo" w:hAnsi="NanumMyeongjo" w:cs="Cambria"/>
-          <w:color w:val="000000"/>
-          <w:kern w:val="0"/>
-          <w:sz w:val="20"/>
-          <w:szCs w:val="20"/>
-          <w:lang w:val="en-US"/>
-        </w:rPr>
-        <w:t>: Notable step increases in price are observed around 3 and 6 bedrooms. This suggests significant price jumps when crossing these thresholds, reflecting a higher valuation for homes with more rooms, which can accommodate larger families or offer more utility.</w:t>
-      </w:r>
-    </w:p>
-    <w:p>
-      <w:pPr>
-        <w:rPr>
-          <w:rFonts w:ascii="NanumMyeongjo" w:eastAsia="NanumMyeongjo" w:hAnsi="NanumMyeongjo" w:cs="Cambria"/>
-          <w:color w:val="000000"/>
-          <w:kern w:val="0"/>
-          <w:sz w:val="20"/>
-          <w:szCs w:val="20"/>
-          <w:lang w:val="en-US"/>
-        </w:rPr>
-      </w:pPr>
+          <w:color w:val="000000"/>
+          <w:kern w:val="0"/>
+          <w:sz w:val="20"/>
+          <w:szCs w:val="20"/>
+          <w:lang w:val="en-US"/>
+        </w:rPr>
+        <w:t>There’s a sharp increase in price as the number of bedrooms goes from 2 to around 4, then a steep decline with 5 bedrooms, followed by another peak at 6 bedrooms.</w:t>
+      </w:r>
     </w:p>
     <w:p>
       <w:pPr>
         <w:pStyle w:val="Prrafodelista"/>
         <w:numPr>
           <w:ilvl w:val="0"/>
-          <w:numId w:val="15"/>
+          <w:numId w:val="22"/>
         </w:numPr>
         <w:rPr>
           <w:rFonts w:ascii="NanumMyeongjo" w:eastAsia="NanumMyeongjo" w:hAnsi="NanumMyeongjo" w:cs="Cambria"/>
@@ -3079,111 +3005,108 @@
       <w:r>
         <w:rPr>
           <w:rFonts w:ascii="NanumMyeongjo" w:eastAsia="NanumMyeongjo" w:hAnsi="NanumMyeongjo" w:cs="Cambria"/>
-          <w:b/>
-          <w:bCs/>
-          <w:color w:val="000000"/>
-          <w:kern w:val="0"/>
-          <w:sz w:val="20"/>
-          <w:szCs w:val="20"/>
-          <w:lang w:val="en-US"/>
-        </w:rPr>
-        <w:t xml:space="preserve">Saturation </w:t>
-      </w:r>
-      <w:r>
-        <w:rPr>
-          <w:rFonts w:ascii="NanumMyeongjo" w:eastAsia="NanumMyeongjo" w:hAnsi="NanumMyeongjo" w:cs="Cambria"/>
-          <w:b/>
-          <w:bCs/>
-          <w:color w:val="143340"/>
-          <w:kern w:val="0"/>
-          <w:sz w:val="20"/>
-          <w:szCs w:val="20"/>
-          <w:lang w:val="en-US"/>
-        </w:rPr>
-        <w:t>Point</w:t>
-      </w:r>
-      <w:r>
-        <w:rPr>
-          <w:rFonts w:ascii="NanumMyeongjo" w:eastAsia="NanumMyeongjo" w:hAnsi="NanumMyeongjo" w:cs="Cambria"/>
-          <w:color w:val="000000"/>
-          <w:kern w:val="0"/>
-          <w:sz w:val="20"/>
-          <w:szCs w:val="20"/>
-          <w:lang w:val="en-US"/>
-        </w:rPr>
-        <w:t>: Beyond 6 bedrooms, the increase in predicted price levels off. This saturation point suggests that additional bedrooms beyond this number do not significantly contribute to further increases in house value, possibly because the market demand for homes with such a high number of bedrooms is relatively niche.</w:t>
-      </w:r>
-    </w:p>
-    <w:p>
-      <w:pPr>
-        <w:rPr>
-          <w:rFonts w:ascii="NanumMyeongjo" w:eastAsia="NanumMyeongjo" w:hAnsi="NanumMyeongjo" w:cs="Cambria"/>
-          <w:color w:val="000000"/>
-          <w:kern w:val="0"/>
-          <w:sz w:val="20"/>
-          <w:szCs w:val="20"/>
-          <w:lang w:val="en-US"/>
-        </w:rPr>
-      </w:pPr>
-    </w:p>
-    <w:p>
-      <w:pPr>
-        <w:rPr>
-          <w:rFonts w:ascii="NanumMyeongjo" w:eastAsia="NanumMyeongjo" w:hAnsi="NanumMyeongjo" w:cs="Cambria"/>
-          <w:b/>
-          <w:bCs/>
-          <w:color w:val="000000"/>
-          <w:kern w:val="0"/>
-          <w:sz w:val="20"/>
-          <w:szCs w:val="20"/>
-          <w:lang w:val="en-US"/>
-        </w:rPr>
-      </w:pPr>
-      <w:r>
-        <w:rPr>
-          <w:rFonts w:ascii="NanumMyeongjo" w:eastAsia="NanumMyeongjo" w:hAnsi="NanumMyeongjo" w:cs="Cambria"/>
-          <w:b/>
-          <w:bCs/>
-          <w:color w:val="D9A282"/>
+          <w:color w:val="000000"/>
+          <w:kern w:val="0"/>
+          <w:sz w:val="20"/>
+          <w:szCs w:val="20"/>
+          <w:lang w:val="en-US"/>
+        </w:rPr>
+        <w:t>The trend suggests that both very small (1-2) and larger (6+) bedroom counts are associated with higher prices, possibly due to the market demand for either compact homes or larger, more luxurious properties.</w:t>
+      </w:r>
+    </w:p>
+    <w:p>
+      <w:pPr>
+        <w:pStyle w:val="Prrafodelista"/>
+        <w:rPr>
+          <w:rFonts w:ascii="NanumMyeongjo" w:eastAsia="NanumMyeongjo" w:hAnsi="NanumMyeongjo" w:cs="Cambria"/>
+          <w:color w:val="000000"/>
+          <w:kern w:val="0"/>
+          <w:sz w:val="20"/>
+          <w:szCs w:val="20"/>
+          <w:lang w:val="en-US"/>
+        </w:rPr>
+      </w:pPr>
+    </w:p>
+    <w:p>
+      <w:pPr>
+        <w:rPr>
+          <w:rFonts w:ascii="NanumMyeongjo" w:eastAsia="NanumMyeongjo" w:hAnsi="NanumMyeongjo" w:cs="Cambria"/>
+          <w:color w:val="000000"/>
           <w:kern w:val="0"/>
           <w:sz w:val="22"/>
           <w:szCs w:val="22"/>
           <w:lang w:val="en-US"/>
         </w:rPr>
-        <w:t>Bath</w:t>
-      </w:r>
-      <w:r>
-        <w:rPr>
-          <w:rFonts w:ascii="NanumMyeongjo" w:eastAsia="NanumMyeongjo" w:hAnsi="NanumMyeongjo" w:cs="Cambria"/>
-          <w:b/>
-          <w:bCs/>
-          <w:color w:val="000000" w:themeColor="text1"/>
+      </w:pPr>
+      <w:r>
+        <w:rPr>
+          <w:rFonts w:ascii="NanumMyeongjo" w:eastAsia="NanumMyeongjo" w:hAnsi="NanumMyeongjo" w:cs="Cambria"/>
+          <w:b/>
+          <w:bCs/>
+          <w:color w:val="000000"/>
           <w:kern w:val="0"/>
           <w:sz w:val="22"/>
           <w:szCs w:val="22"/>
           <w:lang w:val="en-US"/>
         </w:rPr>
+        <w:t>Bath</w:t>
+      </w:r>
+      <w:r>
+        <w:rPr>
+          <w:rFonts w:ascii="NanumMyeongjo" w:eastAsia="NanumMyeongjo" w:hAnsi="NanumMyeongjo" w:cs="Cambria"/>
+          <w:b/>
+          <w:bCs/>
+          <w:color w:val="D9A282"/>
+          <w:kern w:val="0"/>
+          <w:sz w:val="22"/>
+          <w:szCs w:val="22"/>
+          <w:lang w:val="en-US"/>
+        </w:rPr>
         <w:t>rooms</w:t>
       </w:r>
     </w:p>
     <w:p>
       <w:pPr>
-        <w:rPr>
-          <w:rFonts w:ascii="NanumMyeongjo" w:eastAsia="NanumMyeongjo" w:hAnsi="NanumMyeongjo" w:cs="Cambria"/>
-          <w:color w:val="000000"/>
-          <w:kern w:val="0"/>
-          <w:sz w:val="20"/>
-          <w:szCs w:val="20"/>
-          <w:lang w:val="en-US"/>
-        </w:rPr>
-      </w:pPr>
+        <w:pStyle w:val="Prrafodelista"/>
+        <w:rPr>
+          <w:rFonts w:ascii="NanumMyeongjo" w:eastAsia="NanumMyeongjo" w:hAnsi="NanumMyeongjo" w:cs="Cambria"/>
+          <w:color w:val="000000"/>
+          <w:kern w:val="0"/>
+          <w:sz w:val="20"/>
+          <w:szCs w:val="20"/>
+          <w:lang w:val="en-US"/>
+        </w:rPr>
+      </w:pPr>
+    </w:p>
+    <w:p>
+      <w:pPr>
+        <w:rPr>
+          <w:rFonts w:ascii="NanumMyeongjo" w:eastAsia="NanumMyeongjo" w:hAnsi="NanumMyeongjo" w:cs="Cambria"/>
+          <w:color w:val="000000"/>
+          <w:kern w:val="0"/>
+          <w:sz w:val="20"/>
+          <w:szCs w:val="20"/>
+          <w:lang w:val="en-US"/>
+        </w:rPr>
+      </w:pPr>
+      <w:r>
+        <w:rPr>
+          <w:rFonts w:ascii="NanumMyeongjo" w:eastAsia="NanumMyeongjo" w:hAnsi="NanumMyeongjo" w:cs="Cambria"/>
+          <w:color w:val="000000"/>
+          <w:kern w:val="0"/>
+          <w:sz w:val="20"/>
+          <w:szCs w:val="20"/>
+          <w:lang w:val="en-US"/>
+        </w:rPr>
+        <w:t>The relationship between the number of bathrooms and house prices shows a more consistent trend:</w:t>
+      </w:r>
     </w:p>
     <w:p>
       <w:pPr>
         <w:pStyle w:val="Prrafodelista"/>
         <w:numPr>
           <w:ilvl w:val="0"/>
-          <w:numId w:val="16"/>
+          <w:numId w:val="19"/>
         </w:numPr>
         <w:rPr>
           <w:rFonts w:ascii="NanumMyeongjo" w:eastAsia="NanumMyeongjo" w:hAnsi="NanumMyeongjo" w:cs="Cambria"/>
@@ -3197,59 +3120,21 @@
       <w:r>
         <w:rPr>
           <w:rFonts w:ascii="NanumMyeongjo" w:eastAsia="NanumMyeongjo" w:hAnsi="NanumMyeongjo" w:cs="Cambria"/>
-          <w:b/>
-          <w:bCs/>
-          <w:color w:val="143340"/>
-          <w:kern w:val="0"/>
-          <w:sz w:val="20"/>
-          <w:szCs w:val="20"/>
-          <w:lang w:val="en-US"/>
-        </w:rPr>
-        <w:t xml:space="preserve">Smooth </w:t>
-      </w:r>
-      <w:r>
-        <w:rPr>
-          <w:rFonts w:ascii="NanumMyeongjo" w:eastAsia="NanumMyeongjo" w:hAnsi="NanumMyeongjo" w:cs="Cambria"/>
-          <w:b/>
-          <w:bCs/>
-          <w:color w:val="000000"/>
-          <w:kern w:val="0"/>
-          <w:sz w:val="20"/>
-          <w:szCs w:val="20"/>
-          <w:lang w:val="en-US"/>
-        </w:rPr>
-        <w:t>Increase</w:t>
-      </w:r>
-      <w:r>
-        <w:rPr>
-          <w:rFonts w:ascii="NanumMyeongjo" w:eastAsia="NanumMyeongjo" w:hAnsi="NanumMyeongjo" w:cs="Cambria"/>
-          <w:color w:val="000000"/>
-          <w:kern w:val="0"/>
-          <w:sz w:val="20"/>
-          <w:szCs w:val="20"/>
-          <w:lang w:val="en-US"/>
-        </w:rPr>
-        <w:t>: The predicted house price shows a smooth and continuous increase with the number of bathrooms. More bathrooms add convenience and comfort, contributing to higher property values.</w:t>
-      </w:r>
-    </w:p>
-    <w:p>
-      <w:pPr>
-        <w:rPr>
-          <w:rFonts w:ascii="NanumMyeongjo" w:eastAsia="NanumMyeongjo" w:hAnsi="NanumMyeongjo" w:cs="Cambria"/>
-          <w:color w:val="000000"/>
-          <w:kern w:val="0"/>
-          <w:sz w:val="20"/>
-          <w:szCs w:val="20"/>
-          <w:lang w:val="en-US"/>
-        </w:rPr>
-      </w:pPr>
+          <w:color w:val="000000"/>
+          <w:kern w:val="0"/>
+          <w:sz w:val="20"/>
+          <w:szCs w:val="20"/>
+          <w:lang w:val="en-US"/>
+        </w:rPr>
+        <w:t>Prices increase almost linearly with the number of bathrooms, suggesting that additional bathrooms significantly enhance property value.</w:t>
+      </w:r>
     </w:p>
     <w:p>
       <w:pPr>
         <w:pStyle w:val="Prrafodelista"/>
         <w:numPr>
           <w:ilvl w:val="0"/>
-          <w:numId w:val="16"/>
+          <w:numId w:val="19"/>
         </w:numPr>
         <w:rPr>
           <w:rFonts w:ascii="NanumMyeongjo" w:eastAsia="NanumMyeongjo" w:hAnsi="NanumMyeongjo" w:cs="Cambria"/>
@@ -3263,59 +3148,233 @@
       <w:r>
         <w:rPr>
           <w:rFonts w:ascii="NanumMyeongjo" w:eastAsia="NanumMyeongjo" w:hAnsi="NanumMyeongjo" w:cs="Cambria"/>
-          <w:b/>
-          <w:bCs/>
-          <w:color w:val="143340"/>
-          <w:kern w:val="0"/>
-          <w:sz w:val="20"/>
-          <w:szCs w:val="20"/>
-          <w:lang w:val="en-US"/>
-        </w:rPr>
-        <w:t xml:space="preserve">Notable </w:t>
-      </w:r>
-      <w:r>
-        <w:rPr>
-          <w:rFonts w:ascii="NanumMyeongjo" w:eastAsia="NanumMyeongjo" w:hAnsi="NanumMyeongjo" w:cs="Cambria"/>
-          <w:b/>
-          <w:bCs/>
-          <w:color w:val="000000"/>
-          <w:kern w:val="0"/>
-          <w:sz w:val="20"/>
-          <w:szCs w:val="20"/>
-          <w:lang w:val="en-US"/>
-        </w:rPr>
-        <w:t>Jumps</w:t>
-      </w:r>
-      <w:r>
-        <w:rPr>
-          <w:rFonts w:ascii="NanumMyeongjo" w:eastAsia="NanumMyeongjo" w:hAnsi="NanumMyeongjo" w:cs="Cambria"/>
-          <w:color w:val="000000"/>
-          <w:kern w:val="0"/>
-          <w:sz w:val="20"/>
-          <w:szCs w:val="20"/>
-          <w:lang w:val="en-US"/>
-        </w:rPr>
-        <w:t>: Significant price increases are seen when moving from 2 to 3 bathrooms and again from 4 to 5 bathrooms. These jumps may correspond to market perceptions of luxury and improved living standards associated with having multiple bathrooms.</w:t>
-      </w:r>
-    </w:p>
-    <w:p>
-      <w:pPr>
-        <w:rPr>
-          <w:rFonts w:ascii="NanumMyeongjo" w:eastAsia="NanumMyeongjo" w:hAnsi="NanumMyeongjo" w:cs="Cambria"/>
-          <w:color w:val="000000"/>
-          <w:kern w:val="0"/>
-          <w:sz w:val="20"/>
-          <w:szCs w:val="20"/>
-          <w:lang w:val="en-US"/>
-        </w:rPr>
-      </w:pPr>
+          <w:color w:val="000000"/>
+          <w:kern w:val="0"/>
+          <w:sz w:val="20"/>
+          <w:szCs w:val="20"/>
+          <w:lang w:val="en-US"/>
+        </w:rPr>
+        <w:t>This could reflect the utility and luxury of having multiple bathrooms, which is often a selling point for larger or more upscale homes.</w:t>
+      </w:r>
+    </w:p>
+    <w:p>
+      <w:pPr>
+        <w:pStyle w:val="Prrafodelista"/>
+        <w:rPr>
+          <w:rFonts w:ascii="NanumMyeongjo" w:eastAsia="NanumMyeongjo" w:hAnsi="NanumMyeongjo" w:cs="Cambria"/>
+          <w:color w:val="000000"/>
+          <w:kern w:val="0"/>
+          <w:sz w:val="20"/>
+          <w:szCs w:val="20"/>
+          <w:lang w:val="en-US"/>
+        </w:rPr>
+      </w:pPr>
+    </w:p>
+    <w:p>
+      <w:pPr>
+        <w:rPr>
+          <w:rFonts w:ascii="NanumMyeongjo" w:eastAsia="NanumMyeongjo" w:hAnsi="NanumMyeongjo" w:cs="Cambria"/>
+          <w:b/>
+          <w:bCs/>
+          <w:color w:val="000000"/>
+          <w:kern w:val="0"/>
+          <w:sz w:val="20"/>
+          <w:szCs w:val="20"/>
+          <w:lang w:val="en-US"/>
+        </w:rPr>
+      </w:pPr>
+    </w:p>
+    <w:p>
+      <w:pPr>
+        <w:rPr>
+          <w:rFonts w:ascii="NanumMyeongjo" w:eastAsia="NanumMyeongjo" w:hAnsi="NanumMyeongjo" w:cs="Cambria"/>
+          <w:b/>
+          <w:bCs/>
+          <w:color w:val="000000"/>
+          <w:kern w:val="0"/>
+          <w:sz w:val="20"/>
+          <w:szCs w:val="20"/>
+          <w:lang w:val="en-US"/>
+        </w:rPr>
+      </w:pPr>
+    </w:p>
+    <w:p>
+      <w:pPr>
+        <w:rPr>
+          <w:rFonts w:ascii="NanumMyeongjo" w:eastAsia="NanumMyeongjo" w:hAnsi="NanumMyeongjo" w:cs="Cambria"/>
+          <w:b/>
+          <w:bCs/>
+          <w:color w:val="000000"/>
+          <w:kern w:val="0"/>
+          <w:sz w:val="20"/>
+          <w:szCs w:val="20"/>
+          <w:lang w:val="en-US"/>
+        </w:rPr>
+      </w:pPr>
+    </w:p>
+    <w:p>
+      <w:pPr>
+        <w:rPr>
+          <w:rFonts w:ascii="NanumMyeongjo" w:eastAsia="NanumMyeongjo" w:hAnsi="NanumMyeongjo" w:cs="Cambria"/>
+          <w:b/>
+          <w:bCs/>
+          <w:color w:val="000000"/>
+          <w:kern w:val="0"/>
+          <w:sz w:val="20"/>
+          <w:szCs w:val="20"/>
+          <w:lang w:val="en-US"/>
+        </w:rPr>
+      </w:pPr>
+    </w:p>
+    <w:p>
+      <w:pPr>
+        <w:rPr>
+          <w:rFonts w:ascii="NanumMyeongjo" w:eastAsia="NanumMyeongjo" w:hAnsi="NanumMyeongjo" w:cs="Cambria"/>
+          <w:b/>
+          <w:bCs/>
+          <w:color w:val="000000"/>
+          <w:kern w:val="0"/>
+          <w:sz w:val="20"/>
+          <w:szCs w:val="20"/>
+          <w:lang w:val="en-US"/>
+        </w:rPr>
+      </w:pPr>
+    </w:p>
+    <w:p>
+      <w:pPr>
+        <w:rPr>
+          <w:rFonts w:ascii="NanumMyeongjo" w:eastAsia="NanumMyeongjo" w:hAnsi="NanumMyeongjo" w:cs="Cambria"/>
+          <w:b/>
+          <w:bCs/>
+          <w:color w:val="000000"/>
+          <w:kern w:val="0"/>
+          <w:sz w:val="20"/>
+          <w:szCs w:val="20"/>
+          <w:lang w:val="en-US"/>
+        </w:rPr>
+      </w:pPr>
+    </w:p>
+    <w:p>
+      <w:pPr>
+        <w:rPr>
+          <w:rFonts w:ascii="NanumMyeongjo" w:eastAsia="NanumMyeongjo" w:hAnsi="NanumMyeongjo" w:cs="Cambria"/>
+          <w:color w:val="000000"/>
+          <w:kern w:val="0"/>
+          <w:sz w:val="22"/>
+          <w:szCs w:val="22"/>
+          <w:lang w:val="en-US"/>
+        </w:rPr>
+      </w:pPr>
+      <w:r>
+        <w:rPr>
+          <w:rFonts w:ascii="NanumMyeongjo" w:eastAsia="NanumMyeongjo" w:hAnsi="NanumMyeongjo" w:cs="Cambria"/>
+          <w:b/>
+          <w:bCs/>
+          <w:color w:val="000000"/>
+          <w:kern w:val="0"/>
+          <w:sz w:val="22"/>
+          <w:szCs w:val="22"/>
+          <w:lang w:val="en-US"/>
+        </w:rPr>
+        <w:t xml:space="preserve">Square </w:t>
+      </w:r>
+      <w:r>
+        <w:rPr>
+          <w:rFonts w:ascii="NanumMyeongjo" w:eastAsia="NanumMyeongjo" w:hAnsi="NanumMyeongjo" w:cs="Cambria"/>
+          <w:b/>
+          <w:bCs/>
+          <w:color w:val="D9A282"/>
+          <w:kern w:val="0"/>
+          <w:sz w:val="22"/>
+          <w:szCs w:val="22"/>
+          <w:lang w:val="en-US"/>
+        </w:rPr>
+        <w:t xml:space="preserve">Feet of Living </w:t>
+      </w:r>
+      <w:r>
+        <w:rPr>
+          <w:rFonts w:ascii="NanumMyeongjo" w:eastAsia="NanumMyeongjo" w:hAnsi="NanumMyeongjo" w:cs="Cambria"/>
+          <w:b/>
+          <w:bCs/>
+          <w:color w:val="000000"/>
+          <w:kern w:val="0"/>
+          <w:sz w:val="22"/>
+          <w:szCs w:val="22"/>
+          <w:lang w:val="en-US"/>
+        </w:rPr>
+        <w:t>Area (</w:t>
+      </w:r>
+      <w:proofErr w:type="spellStart"/>
+      <w:r>
+        <w:rPr>
+          <w:rFonts w:ascii="NanumMyeongjo" w:eastAsia="NanumMyeongjo" w:hAnsi="NanumMyeongjo" w:cs="Cambria"/>
+          <w:b/>
+          <w:bCs/>
+          <w:color w:val="000000"/>
+          <w:kern w:val="0"/>
+          <w:sz w:val="22"/>
+          <w:szCs w:val="22"/>
+          <w:lang w:val="en-US"/>
+        </w:rPr>
+        <w:t>sqft_living</w:t>
+      </w:r>
+      <w:proofErr w:type="spellEnd"/>
+      <w:r>
+        <w:rPr>
+          <w:rFonts w:ascii="NanumMyeongjo" w:eastAsia="NanumMyeongjo" w:hAnsi="NanumMyeongjo" w:cs="Cambria"/>
+          <w:b/>
+          <w:bCs/>
+          <w:color w:val="000000"/>
+          <w:kern w:val="0"/>
+          <w:sz w:val="22"/>
+          <w:szCs w:val="22"/>
+          <w:lang w:val="en-US"/>
+        </w:rPr>
+        <w:t>)</w:t>
+      </w:r>
+    </w:p>
+    <w:p>
+      <w:pPr>
+        <w:pStyle w:val="Prrafodelista"/>
+        <w:rPr>
+          <w:rFonts w:ascii="NanumMyeongjo" w:eastAsia="NanumMyeongjo" w:hAnsi="NanumMyeongjo" w:cs="Cambria"/>
+          <w:color w:val="000000"/>
+          <w:kern w:val="0"/>
+          <w:sz w:val="20"/>
+          <w:szCs w:val="20"/>
+          <w:lang w:val="en-US"/>
+        </w:rPr>
+      </w:pPr>
+    </w:p>
+    <w:p>
+      <w:pPr>
+        <w:rPr>
+          <w:rFonts w:ascii="NanumMyeongjo" w:eastAsia="NanumMyeongjo" w:hAnsi="NanumMyeongjo" w:cs="Cambria"/>
+          <w:color w:val="000000"/>
+          <w:kern w:val="0"/>
+          <w:sz w:val="20"/>
+          <w:szCs w:val="20"/>
+          <w:lang w:val="en-US"/>
+        </w:rPr>
+      </w:pPr>
+      <w:r>
+        <w:rPr>
+          <w:rFonts w:ascii="NanumMyeongjo" w:eastAsia="NanumMyeongjo" w:hAnsi="NanumMyeongjo" w:cs="Cambria"/>
+          <w:color w:val="000000"/>
+          <w:kern w:val="0"/>
+          <w:sz w:val="20"/>
+          <w:szCs w:val="20"/>
+          <w:lang w:val="en-US"/>
+        </w:rPr>
+        <w:t>This plot indicates a strong positive relationship between the living area in square feet and the house price:</w:t>
+      </w:r>
     </w:p>
     <w:p>
       <w:pPr>
         <w:pStyle w:val="Prrafodelista"/>
         <w:numPr>
           <w:ilvl w:val="0"/>
-          <w:numId w:val="16"/>
+          <w:numId w:val="19"/>
         </w:numPr>
         <w:rPr>
           <w:rFonts w:ascii="NanumMyeongjo" w:eastAsia="NanumMyeongjo" w:hAnsi="NanumMyeongjo" w:cs="Cambria"/>
@@ -3329,139 +3388,21 @@
       <w:r>
         <w:rPr>
           <w:rFonts w:ascii="NanumMyeongjo" w:eastAsia="NanumMyeongjo" w:hAnsi="NanumMyeongjo" w:cs="Cambria"/>
-          <w:b/>
-          <w:bCs/>
-          <w:color w:val="000000"/>
-          <w:kern w:val="0"/>
-          <w:sz w:val="20"/>
-          <w:szCs w:val="20"/>
-          <w:lang w:val="en-US"/>
-        </w:rPr>
-        <w:lastRenderedPageBreak/>
-        <w:t xml:space="preserve">High </w:t>
-      </w:r>
-      <w:r>
-        <w:rPr>
-          <w:rFonts w:ascii="NanumMyeongjo" w:eastAsia="NanumMyeongjo" w:hAnsi="NanumMyeongjo" w:cs="Cambria"/>
-          <w:b/>
-          <w:bCs/>
-          <w:color w:val="143340"/>
-          <w:kern w:val="0"/>
-          <w:sz w:val="20"/>
-          <w:szCs w:val="20"/>
-          <w:lang w:val="en-US"/>
-        </w:rPr>
-        <w:t>Values</w:t>
-      </w:r>
-      <w:r>
-        <w:rPr>
-          <w:rFonts w:ascii="NanumMyeongjo" w:eastAsia="NanumMyeongjo" w:hAnsi="NanumMyeongjo" w:cs="Cambria"/>
-          <w:color w:val="000000"/>
-          <w:kern w:val="0"/>
-          <w:sz w:val="20"/>
-          <w:szCs w:val="20"/>
-          <w:lang w:val="en-US"/>
-        </w:rPr>
-        <w:t>: Houses with more than 5 bathrooms are predicted to have significantly higher prices, indicating that these are likely luxury properties with high-end amenities.</w:t>
-      </w:r>
-    </w:p>
-    <w:p>
-      <w:pPr>
-        <w:rPr>
-          <w:rFonts w:ascii="NanumMyeongjo" w:eastAsia="NanumMyeongjo" w:hAnsi="NanumMyeongjo" w:cs="Cambria"/>
-          <w:color w:val="000000"/>
-          <w:kern w:val="0"/>
-          <w:sz w:val="20"/>
-          <w:szCs w:val="20"/>
-          <w:lang w:val="en-US"/>
-        </w:rPr>
-      </w:pPr>
-      <w:proofErr w:type="spellStart"/>
-      <w:r>
-        <w:rPr>
-          <w:rFonts w:ascii="NanumMyeongjo" w:eastAsia="NanumMyeongjo" w:hAnsi="NanumMyeongjo" w:cs="Cambria"/>
-          <w:b/>
-          <w:bCs/>
-          <w:color w:val="000000" w:themeColor="text1"/>
-          <w:kern w:val="0"/>
-          <w:sz w:val="22"/>
-          <w:szCs w:val="22"/>
-          <w:lang w:val="en-US"/>
-        </w:rPr>
-        <w:t>Sqft</w:t>
-      </w:r>
-      <w:r>
-        <w:rPr>
-          <w:rFonts w:ascii="NanumMyeongjo" w:eastAsia="NanumMyeongjo" w:hAnsi="NanumMyeongjo" w:cs="Cambria"/>
-          <w:b/>
-          <w:bCs/>
-          <w:color w:val="D9A282"/>
-          <w:kern w:val="0"/>
-          <w:sz w:val="22"/>
-          <w:szCs w:val="22"/>
-          <w:lang w:val="en-US"/>
-        </w:rPr>
-        <w:t>_living</w:t>
-      </w:r>
-      <w:proofErr w:type="spellEnd"/>
-      <w:r>
-        <w:rPr>
-          <w:rFonts w:ascii="NanumMyeongjo" w:eastAsia="NanumMyeongjo" w:hAnsi="NanumMyeongjo" w:cs="Cambria"/>
-          <w:b/>
-          <w:bCs/>
-          <w:color w:val="D9A282"/>
-          <w:kern w:val="0"/>
-          <w:sz w:val="22"/>
-          <w:szCs w:val="22"/>
-          <w:lang w:val="en-US"/>
-        </w:rPr>
-        <w:t xml:space="preserve"> (</w:t>
-      </w:r>
-      <w:r>
-        <w:rPr>
-          <w:rFonts w:ascii="NanumMyeongjo" w:eastAsia="NanumMyeongjo" w:hAnsi="NanumMyeongjo" w:cs="Cambria"/>
-          <w:b/>
-          <w:bCs/>
-          <w:color w:val="000000" w:themeColor="text1"/>
-          <w:kern w:val="0"/>
-          <w:sz w:val="22"/>
-          <w:szCs w:val="22"/>
-          <w:lang w:val="en-US"/>
-        </w:rPr>
-        <w:t>Square Footage of Living Space</w:t>
-      </w:r>
-      <w:r>
-        <w:rPr>
-          <w:rFonts w:ascii="NanumMyeongjo" w:eastAsia="NanumMyeongjo" w:hAnsi="NanumMyeongjo" w:cs="Cambria"/>
-          <w:b/>
-          <w:bCs/>
-          <w:color w:val="D9A282"/>
-          <w:kern w:val="0"/>
-          <w:sz w:val="22"/>
-          <w:szCs w:val="22"/>
-          <w:lang w:val="en-US"/>
-        </w:rPr>
-        <w:t>)</w:t>
-      </w:r>
-    </w:p>
-    <w:p>
-      <w:pPr>
-        <w:rPr>
-          <w:rFonts w:ascii="NanumMyeongjo" w:eastAsia="NanumMyeongjo" w:hAnsi="NanumMyeongjo" w:cs="Cambria"/>
-          <w:color w:val="000000"/>
-          <w:kern w:val="0"/>
-          <w:sz w:val="20"/>
-          <w:szCs w:val="20"/>
-          <w:lang w:val="en-US"/>
-        </w:rPr>
-      </w:pPr>
+          <w:color w:val="000000"/>
+          <w:kern w:val="0"/>
+          <w:sz w:val="20"/>
+          <w:szCs w:val="20"/>
+          <w:lang w:val="en-US"/>
+        </w:rPr>
+        <w:t>There is a sharp, steady increase in price as the living area increases, reflecting the premium placed on larger homes.</w:t>
+      </w:r>
     </w:p>
     <w:p>
       <w:pPr>
         <w:pStyle w:val="Prrafodelista"/>
         <w:numPr>
           <w:ilvl w:val="0"/>
-          <w:numId w:val="17"/>
+          <w:numId w:val="19"/>
         </w:numPr>
         <w:rPr>
           <w:rFonts w:ascii="NanumMyeongjo" w:eastAsia="NanumMyeongjo" w:hAnsi="NanumMyeongjo" w:cs="Cambria"/>
@@ -3475,59 +3416,108 @@
       <w:r>
         <w:rPr>
           <w:rFonts w:ascii="NanumMyeongjo" w:eastAsia="NanumMyeongjo" w:hAnsi="NanumMyeongjo" w:cs="Cambria"/>
-          <w:b/>
-          <w:bCs/>
-          <w:color w:val="000000"/>
-          <w:kern w:val="0"/>
-          <w:sz w:val="20"/>
-          <w:szCs w:val="20"/>
-          <w:lang w:val="en-US"/>
-        </w:rPr>
-        <w:t xml:space="preserve">Linear </w:t>
-      </w:r>
-      <w:r>
-        <w:rPr>
-          <w:rFonts w:ascii="NanumMyeongjo" w:eastAsia="NanumMyeongjo" w:hAnsi="NanumMyeongjo" w:cs="Cambria"/>
-          <w:b/>
-          <w:bCs/>
-          <w:color w:val="143340"/>
-          <w:kern w:val="0"/>
-          <w:sz w:val="20"/>
-          <w:szCs w:val="20"/>
-          <w:lang w:val="en-US"/>
-        </w:rPr>
-        <w:t>Increase</w:t>
-      </w:r>
-      <w:r>
-        <w:rPr>
-          <w:rFonts w:ascii="NanumMyeongjo" w:eastAsia="NanumMyeongjo" w:hAnsi="NanumMyeongjo" w:cs="Cambria"/>
-          <w:color w:val="000000"/>
-          <w:kern w:val="0"/>
-          <w:sz w:val="20"/>
-          <w:szCs w:val="20"/>
-          <w:lang w:val="en-US"/>
-        </w:rPr>
-        <w:t>: The predicted house price increases almost linearly with the square footage of living space. Larger living spaces offer more comfort and utility, thus driving higher prices.</w:t>
-      </w:r>
-    </w:p>
-    <w:p>
-      <w:pPr>
-        <w:rPr>
-          <w:rFonts w:ascii="NanumMyeongjo" w:eastAsia="NanumMyeongjo" w:hAnsi="NanumMyeongjo" w:cs="Cambria"/>
-          <w:color w:val="000000"/>
-          <w:kern w:val="0"/>
-          <w:sz w:val="20"/>
-          <w:szCs w:val="20"/>
-          <w:lang w:val="en-US"/>
-        </w:rPr>
-      </w:pPr>
+          <w:color w:val="000000"/>
+          <w:kern w:val="0"/>
+          <w:sz w:val="20"/>
+          <w:szCs w:val="20"/>
+          <w:lang w:val="en-US"/>
+        </w:rPr>
+        <w:t>This trend is consistent with general real estate principles where larger living spaces command higher prices due to increased utility and appeal.</w:t>
+      </w:r>
+    </w:p>
+    <w:p>
+      <w:pPr>
+        <w:pStyle w:val="Prrafodelista"/>
+        <w:rPr>
+          <w:rFonts w:ascii="NanumMyeongjo" w:eastAsia="NanumMyeongjo" w:hAnsi="NanumMyeongjo" w:cs="Cambria"/>
+          <w:color w:val="000000"/>
+          <w:kern w:val="0"/>
+          <w:sz w:val="20"/>
+          <w:szCs w:val="20"/>
+          <w:lang w:val="en-US"/>
+        </w:rPr>
+      </w:pPr>
+    </w:p>
+    <w:p>
+      <w:pPr>
+        <w:rPr>
+          <w:rFonts w:ascii="NanumMyeongjo" w:eastAsia="NanumMyeongjo" w:hAnsi="NanumMyeongjo" w:cs="Cambria"/>
+          <w:color w:val="000000"/>
+          <w:kern w:val="0"/>
+          <w:sz w:val="22"/>
+          <w:szCs w:val="22"/>
+          <w:lang w:val="en-US"/>
+        </w:rPr>
+      </w:pPr>
+      <w:r>
+        <w:rPr>
+          <w:rFonts w:ascii="NanumMyeongjo" w:eastAsia="NanumMyeongjo" w:hAnsi="NanumMyeongjo" w:cs="Cambria"/>
+          <w:b/>
+          <w:bCs/>
+          <w:color w:val="000000"/>
+          <w:kern w:val="0"/>
+          <w:sz w:val="22"/>
+          <w:szCs w:val="22"/>
+          <w:lang w:val="en-US"/>
+        </w:rPr>
+        <w:t>Flo</w:t>
+      </w:r>
+      <w:r>
+        <w:rPr>
+          <w:rFonts w:ascii="NanumMyeongjo" w:eastAsia="NanumMyeongjo" w:hAnsi="NanumMyeongjo" w:cs="Cambria"/>
+          <w:b/>
+          <w:bCs/>
+          <w:color w:val="D9A282"/>
+          <w:kern w:val="0"/>
+          <w:sz w:val="22"/>
+          <w:szCs w:val="22"/>
+          <w:lang w:val="en-US"/>
+        </w:rPr>
+        <w:t>ors</w:t>
+      </w:r>
+    </w:p>
+    <w:p>
+      <w:pPr>
+        <w:pStyle w:val="Prrafodelista"/>
+        <w:rPr>
+          <w:rFonts w:ascii="NanumMyeongjo" w:eastAsia="NanumMyeongjo" w:hAnsi="NanumMyeongjo" w:cs="Cambria"/>
+          <w:color w:val="000000"/>
+          <w:kern w:val="0"/>
+          <w:sz w:val="20"/>
+          <w:szCs w:val="20"/>
+          <w:lang w:val="en-US"/>
+        </w:rPr>
+      </w:pPr>
+    </w:p>
+    <w:p>
+      <w:pPr>
+        <w:rPr>
+          <w:rFonts w:ascii="NanumMyeongjo" w:eastAsia="NanumMyeongjo" w:hAnsi="NanumMyeongjo" w:cs="Cambria"/>
+          <w:color w:val="000000"/>
+          <w:kern w:val="0"/>
+          <w:sz w:val="20"/>
+          <w:szCs w:val="20"/>
+          <w:lang w:val="en-US"/>
+        </w:rPr>
+      </w:pPr>
+      <w:r>
+        <w:rPr>
+          <w:rFonts w:ascii="NanumMyeongjo" w:eastAsia="NanumMyeongjo" w:hAnsi="NanumMyeongjo" w:cs="Cambria"/>
+          <w:color w:val="000000"/>
+          <w:kern w:val="0"/>
+          <w:sz w:val="20"/>
+          <w:szCs w:val="20"/>
+          <w:lang w:val="en-US"/>
+        </w:rPr>
+        <w:t>The floors plot reveals that:</w:t>
+      </w:r>
     </w:p>
     <w:p>
       <w:pPr>
         <w:pStyle w:val="Prrafodelista"/>
         <w:numPr>
           <w:ilvl w:val="0"/>
-          <w:numId w:val="17"/>
+          <w:numId w:val="23"/>
         </w:numPr>
         <w:rPr>
           <w:rFonts w:ascii="NanumMyeongjo" w:eastAsia="NanumMyeongjo" w:hAnsi="NanumMyeongjo" w:cs="Cambria"/>
@@ -3541,107 +3531,21 @@
       <w:r>
         <w:rPr>
           <w:rFonts w:ascii="NanumMyeongjo" w:eastAsia="NanumMyeongjo" w:hAnsi="NanumMyeongjo" w:cs="Cambria"/>
-          <w:b/>
-          <w:bCs/>
-          <w:color w:val="143340"/>
-          <w:kern w:val="0"/>
-          <w:sz w:val="20"/>
-          <w:szCs w:val="20"/>
-          <w:lang w:val="en-US"/>
-        </w:rPr>
-        <w:t xml:space="preserve">Rapid </w:t>
-      </w:r>
-      <w:r>
-        <w:rPr>
-          <w:rFonts w:ascii="NanumMyeongjo" w:eastAsia="NanumMyeongjo" w:hAnsi="NanumMyeongjo" w:cs="Cambria"/>
-          <w:b/>
-          <w:bCs/>
-          <w:color w:val="000000"/>
-          <w:kern w:val="0"/>
-          <w:sz w:val="20"/>
-          <w:szCs w:val="20"/>
-          <w:lang w:val="en-US"/>
-        </w:rPr>
-        <w:t>Rise</w:t>
-      </w:r>
-      <w:r>
-        <w:rPr>
-          <w:rFonts w:ascii="NanumMyeongjo" w:eastAsia="NanumMyeongjo" w:hAnsi="NanumMyeongjo" w:cs="Cambria"/>
-          <w:color w:val="000000"/>
-          <w:kern w:val="0"/>
-          <w:sz w:val="20"/>
-          <w:szCs w:val="20"/>
-          <w:lang w:val="en-US"/>
-        </w:rPr>
-        <w:t xml:space="preserve">: A noticeable rapid increase in predicted price is observed as the living space exceeds 3000 </w:t>
-      </w:r>
-      <w:proofErr w:type="spellStart"/>
-      <w:r>
-        <w:rPr>
-          <w:rFonts w:ascii="NanumMyeongjo" w:eastAsia="NanumMyeongjo" w:hAnsi="NanumMyeongjo" w:cs="Cambria"/>
-          <w:color w:val="000000"/>
-          <w:kern w:val="0"/>
-          <w:sz w:val="20"/>
-          <w:szCs w:val="20"/>
-          <w:lang w:val="en-US"/>
-        </w:rPr>
-        <w:t>sqft</w:t>
-      </w:r>
-      <w:proofErr w:type="spellEnd"/>
-      <w:r>
-        <w:rPr>
-          <w:rFonts w:ascii="NanumMyeongjo" w:eastAsia="NanumMyeongjo" w:hAnsi="NanumMyeongjo" w:cs="Cambria"/>
-          <w:color w:val="000000"/>
-          <w:kern w:val="0"/>
-          <w:sz w:val="20"/>
-          <w:szCs w:val="20"/>
-          <w:lang w:val="en-US"/>
-        </w:rPr>
-        <w:t xml:space="preserve">, with a steeper rise continuing up to around 8000 </w:t>
-      </w:r>
-      <w:proofErr w:type="spellStart"/>
-      <w:r>
-        <w:rPr>
-          <w:rFonts w:ascii="NanumMyeongjo" w:eastAsia="NanumMyeongjo" w:hAnsi="NanumMyeongjo" w:cs="Cambria"/>
-          <w:color w:val="000000"/>
-          <w:kern w:val="0"/>
-          <w:sz w:val="20"/>
-          <w:szCs w:val="20"/>
-          <w:lang w:val="en-US"/>
-        </w:rPr>
-        <w:t>sqft</w:t>
-      </w:r>
-      <w:proofErr w:type="spellEnd"/>
-      <w:r>
-        <w:rPr>
-          <w:rFonts w:ascii="NanumMyeongjo" w:eastAsia="NanumMyeongjo" w:hAnsi="NanumMyeongjo" w:cs="Cambria"/>
-          <w:color w:val="000000"/>
-          <w:kern w:val="0"/>
-          <w:sz w:val="20"/>
-          <w:szCs w:val="20"/>
-          <w:lang w:val="en-US"/>
-        </w:rPr>
-        <w:t>. This sharp increase highlights the premium placed on larger homes.</w:t>
-      </w:r>
-    </w:p>
-    <w:p>
-      <w:pPr>
-        <w:rPr>
-          <w:rFonts w:ascii="NanumMyeongjo" w:eastAsia="NanumMyeongjo" w:hAnsi="NanumMyeongjo" w:cs="Cambria"/>
-          <w:color w:val="000000"/>
-          <w:kern w:val="0"/>
-          <w:sz w:val="20"/>
-          <w:szCs w:val="20"/>
-          <w:lang w:val="en-US"/>
-        </w:rPr>
-      </w:pPr>
+          <w:color w:val="000000"/>
+          <w:kern w:val="0"/>
+          <w:sz w:val="20"/>
+          <w:szCs w:val="20"/>
+          <w:lang w:val="en-US"/>
+        </w:rPr>
+        <w:t>House prices increase with the number of floors, with a significant rise observed from 1 to 2 floors and a slighter slope from 2 to 3 floors.</w:t>
+      </w:r>
     </w:p>
     <w:p>
       <w:pPr>
         <w:pStyle w:val="Prrafodelista"/>
         <w:numPr>
           <w:ilvl w:val="0"/>
-          <w:numId w:val="17"/>
+          <w:numId w:val="23"/>
         </w:numPr>
         <w:rPr>
           <w:rFonts w:ascii="NanumMyeongjo" w:eastAsia="NanumMyeongjo" w:hAnsi="NanumMyeongjo" w:cs="Cambria"/>
@@ -3655,316 +3559,14 @@
       <w:r>
         <w:rPr>
           <w:rFonts w:ascii="NanumMyeongjo" w:eastAsia="NanumMyeongjo" w:hAnsi="NanumMyeongjo" w:cs="Cambria"/>
-          <w:b/>
-          <w:bCs/>
-          <w:color w:val="143340"/>
-          <w:kern w:val="0"/>
-          <w:sz w:val="20"/>
-          <w:szCs w:val="20"/>
-          <w:lang w:val="en-US"/>
-        </w:rPr>
-        <w:t>High</w:t>
-      </w:r>
-      <w:r>
-        <w:rPr>
-          <w:rFonts w:ascii="NanumMyeongjo" w:eastAsia="NanumMyeongjo" w:hAnsi="NanumMyeongjo" w:cs="Cambria"/>
-          <w:b/>
-          <w:bCs/>
-          <w:color w:val="000000"/>
-          <w:kern w:val="0"/>
-          <w:sz w:val="20"/>
-          <w:szCs w:val="20"/>
-          <w:lang w:val="en-US"/>
-        </w:rPr>
-        <w:t>-End Properties</w:t>
-      </w:r>
-      <w:r>
-        <w:rPr>
-          <w:rFonts w:ascii="NanumMyeongjo" w:eastAsia="NanumMyeongjo" w:hAnsi="NanumMyeongjo" w:cs="Cambria"/>
-          <w:color w:val="000000"/>
-          <w:kern w:val="0"/>
-          <w:sz w:val="20"/>
-          <w:szCs w:val="20"/>
-          <w:lang w:val="en-US"/>
-        </w:rPr>
-        <w:t xml:space="preserve">: Homes with over 8000 </w:t>
-      </w:r>
-      <w:proofErr w:type="spellStart"/>
-      <w:r>
-        <w:rPr>
-          <w:rFonts w:ascii="NanumMyeongjo" w:eastAsia="NanumMyeongjo" w:hAnsi="NanumMyeongjo" w:cs="Cambria"/>
-          <w:color w:val="000000"/>
-          <w:kern w:val="0"/>
-          <w:sz w:val="20"/>
-          <w:szCs w:val="20"/>
-          <w:lang w:val="en-US"/>
-        </w:rPr>
-        <w:t>sqft</w:t>
-      </w:r>
-      <w:proofErr w:type="spellEnd"/>
-      <w:r>
-        <w:rPr>
-          <w:rFonts w:ascii="NanumMyeongjo" w:eastAsia="NanumMyeongjo" w:hAnsi="NanumMyeongjo" w:cs="Cambria"/>
-          <w:color w:val="000000"/>
-          <w:kern w:val="0"/>
-          <w:sz w:val="20"/>
-          <w:szCs w:val="20"/>
-          <w:lang w:val="en-US"/>
-        </w:rPr>
-        <w:t xml:space="preserve"> of living space see a significant increase in predicted price, underscoring their categorization as high-value properties typically associated with luxury and extensive amenities.</w:t>
-      </w:r>
-    </w:p>
-    <w:p>
-      <w:pPr>
-        <w:rPr>
-          <w:rFonts w:ascii="NanumMyeongjo" w:eastAsia="NanumMyeongjo" w:hAnsi="NanumMyeongjo" w:cs="Cambria"/>
-          <w:b/>
-          <w:bCs/>
-          <w:color w:val="2180A6"/>
-          <w:kern w:val="0"/>
-          <w:sz w:val="22"/>
-          <w:szCs w:val="22"/>
-          <w:lang w:val="en-US"/>
-        </w:rPr>
-      </w:pPr>
-    </w:p>
-    <w:p>
-      <w:pPr>
-        <w:rPr>
-          <w:rFonts w:ascii="NanumMyeongjo" w:eastAsia="NanumMyeongjo" w:hAnsi="NanumMyeongjo" w:cs="Cambria"/>
-          <w:b/>
-          <w:bCs/>
-          <w:color w:val="2180A6"/>
-          <w:kern w:val="0"/>
-          <w:sz w:val="22"/>
-          <w:szCs w:val="22"/>
-          <w:lang w:val="en-US"/>
-        </w:rPr>
-      </w:pPr>
-      <w:r>
-        <w:rPr>
-          <w:rFonts w:ascii="NanumMyeongjo" w:eastAsia="NanumMyeongjo" w:hAnsi="NanumMyeongjo" w:cs="Cambria"/>
-          <w:b/>
-          <w:bCs/>
-          <w:color w:val="D9A282"/>
-          <w:kern w:val="0"/>
-          <w:sz w:val="22"/>
-          <w:szCs w:val="22"/>
-          <w:lang w:val="en-US"/>
-        </w:rPr>
-        <w:t>Fl</w:t>
-      </w:r>
-      <w:r>
-        <w:rPr>
-          <w:rFonts w:ascii="NanumMyeongjo" w:eastAsia="NanumMyeongjo" w:hAnsi="NanumMyeongjo" w:cs="Cambria"/>
-          <w:b/>
-          <w:bCs/>
-          <w:color w:val="000000" w:themeColor="text1"/>
-          <w:kern w:val="0"/>
-          <w:sz w:val="22"/>
-          <w:szCs w:val="22"/>
-          <w:lang w:val="en-US"/>
-        </w:rPr>
-        <w:t>oors</w:t>
-      </w:r>
-    </w:p>
-    <w:p>
-      <w:pPr>
-        <w:rPr>
-          <w:rFonts w:ascii="NanumMyeongjo" w:eastAsia="NanumMyeongjo" w:hAnsi="NanumMyeongjo" w:cs="Cambria"/>
-          <w:color w:val="000000"/>
-          <w:kern w:val="0"/>
-          <w:sz w:val="20"/>
-          <w:szCs w:val="20"/>
-          <w:lang w:val="en-US"/>
-        </w:rPr>
-      </w:pPr>
-    </w:p>
-    <w:p>
-      <w:pPr>
-        <w:pStyle w:val="Prrafodelista"/>
-        <w:numPr>
-          <w:ilvl w:val="0"/>
-          <w:numId w:val="18"/>
-        </w:numPr>
-        <w:rPr>
-          <w:rFonts w:ascii="NanumMyeongjo" w:eastAsia="NanumMyeongjo" w:hAnsi="NanumMyeongjo" w:cs="Cambria"/>
-          <w:color w:val="000000"/>
-          <w:kern w:val="0"/>
-          <w:sz w:val="20"/>
-          <w:szCs w:val="20"/>
-          <w:lang w:val="en-US"/>
-        </w:rPr>
-      </w:pPr>
-      <w:r>
-        <w:rPr>
-          <w:rFonts w:ascii="NanumMyeongjo" w:eastAsia="NanumMyeongjo" w:hAnsi="NanumMyeongjo" w:cs="Cambria"/>
-          <w:b/>
-          <w:bCs/>
-          <w:color w:val="143340"/>
-          <w:kern w:val="0"/>
-          <w:sz w:val="20"/>
-          <w:szCs w:val="20"/>
-          <w:lang w:val="en-US"/>
-        </w:rPr>
-        <w:t xml:space="preserve">Step </w:t>
-      </w:r>
-      <w:r>
-        <w:rPr>
-          <w:rFonts w:ascii="NanumMyeongjo" w:eastAsia="NanumMyeongjo" w:hAnsi="NanumMyeongjo" w:cs="Cambria"/>
-          <w:b/>
-          <w:bCs/>
-          <w:color w:val="000000"/>
-          <w:kern w:val="0"/>
-          <w:sz w:val="20"/>
-          <w:szCs w:val="20"/>
-          <w:lang w:val="en-US"/>
-        </w:rPr>
-        <w:t>Changes</w:t>
-      </w:r>
-      <w:r>
-        <w:rPr>
-          <w:rFonts w:ascii="NanumMyeongjo" w:eastAsia="NanumMyeongjo" w:hAnsi="NanumMyeongjo" w:cs="Cambria"/>
-          <w:color w:val="000000"/>
-          <w:kern w:val="0"/>
-          <w:sz w:val="20"/>
-          <w:szCs w:val="20"/>
-          <w:lang w:val="en-US"/>
-        </w:rPr>
-        <w:t>: The predicted house price shows step changes with the number of floors. A significant jump in price is observed when increasing from 1 to 2 floors, reflecting the higher value placed on multi-story homes.</w:t>
-      </w:r>
-    </w:p>
-    <w:p>
-      <w:pPr>
-        <w:rPr>
-          <w:rFonts w:ascii="NanumMyeongjo" w:eastAsia="NanumMyeongjo" w:hAnsi="NanumMyeongjo" w:cs="Cambria"/>
-          <w:color w:val="000000"/>
-          <w:kern w:val="0"/>
-          <w:sz w:val="20"/>
-          <w:szCs w:val="20"/>
-          <w:lang w:val="en-US"/>
-        </w:rPr>
-      </w:pPr>
-    </w:p>
-    <w:p>
-      <w:pPr>
-        <w:pStyle w:val="Prrafodelista"/>
-        <w:numPr>
-          <w:ilvl w:val="0"/>
-          <w:numId w:val="18"/>
-        </w:numPr>
-        <w:rPr>
-          <w:rFonts w:ascii="NanumMyeongjo" w:eastAsia="NanumMyeongjo" w:hAnsi="NanumMyeongjo" w:cs="Cambria"/>
-          <w:color w:val="000000"/>
-          <w:kern w:val="0"/>
-          <w:sz w:val="20"/>
-          <w:szCs w:val="20"/>
-          <w:lang w:val="en-US"/>
-        </w:rPr>
-      </w:pPr>
-      <w:r>
-        <w:rPr>
-          <w:rFonts w:ascii="NanumMyeongjo" w:eastAsia="NanumMyeongjo" w:hAnsi="NanumMyeongjo" w:cs="Cambria"/>
-          <w:b/>
-          <w:bCs/>
-          <w:color w:val="143340"/>
-          <w:kern w:val="0"/>
-          <w:sz w:val="20"/>
-          <w:szCs w:val="20"/>
-          <w:lang w:val="en-US"/>
-        </w:rPr>
-        <w:t>Stabilization</w:t>
-      </w:r>
-      <w:r>
-        <w:rPr>
-          <w:rFonts w:ascii="NanumMyeongjo" w:eastAsia="NanumMyeongjo" w:hAnsi="NanumMyeongjo" w:cs="Cambria"/>
-          <w:color w:val="000000"/>
-          <w:kern w:val="0"/>
-          <w:sz w:val="20"/>
-          <w:szCs w:val="20"/>
-          <w:lang w:val="en-US"/>
-        </w:rPr>
-        <w:t>: The price stabilizes between 2 to 3 floors, suggesting that the major price increases are captured within the first two floors. Beyond this, additional floors do not significantly enhance the property's value.</w:t>
-      </w:r>
-    </w:p>
-    <w:p>
-      <w:pPr>
-        <w:rPr>
-          <w:rFonts w:ascii="NanumMyeongjo" w:eastAsia="NanumMyeongjo" w:hAnsi="NanumMyeongjo" w:cs="Cambria"/>
-          <w:color w:val="000000"/>
-          <w:kern w:val="0"/>
-          <w:sz w:val="20"/>
-          <w:szCs w:val="20"/>
-          <w:lang w:val="en-US"/>
-        </w:rPr>
-      </w:pPr>
-    </w:p>
-    <w:p>
-      <w:pPr>
-        <w:pStyle w:val="Prrafodelista"/>
-        <w:numPr>
-          <w:ilvl w:val="0"/>
-          <w:numId w:val="18"/>
-        </w:numPr>
-        <w:rPr>
-          <w:rFonts w:ascii="NanumMyeongjo" w:eastAsia="NanumMyeongjo" w:hAnsi="NanumMyeongjo" w:cs="Cambria"/>
-          <w:color w:val="000000"/>
-          <w:kern w:val="0"/>
-          <w:sz w:val="20"/>
-          <w:szCs w:val="20"/>
-          <w:lang w:val="en-US"/>
-        </w:rPr>
-      </w:pPr>
-      <w:r>
-        <w:rPr>
-          <w:rFonts w:ascii="NanumMyeongjo" w:eastAsia="NanumMyeongjo" w:hAnsi="NanumMyeongjo" w:cs="Cambria"/>
-          <w:b/>
-          <w:bCs/>
-          <w:color w:val="000000"/>
-          <w:kern w:val="0"/>
-          <w:sz w:val="20"/>
-          <w:szCs w:val="20"/>
-          <w:lang w:val="en-US"/>
-        </w:rPr>
-        <w:t xml:space="preserve">Incremental </w:t>
-      </w:r>
-      <w:r>
-        <w:rPr>
-          <w:rFonts w:ascii="NanumMyeongjo" w:eastAsia="NanumMyeongjo" w:hAnsi="NanumMyeongjo" w:cs="Cambria"/>
-          <w:b/>
-          <w:bCs/>
-          <w:color w:val="143340"/>
-          <w:kern w:val="0"/>
-          <w:sz w:val="20"/>
-          <w:szCs w:val="20"/>
-          <w:lang w:val="en-US"/>
-        </w:rPr>
-        <w:t>Increase</w:t>
-      </w:r>
-      <w:r>
-        <w:rPr>
-          <w:rFonts w:ascii="NanumMyeongjo" w:eastAsia="NanumMyeongjo" w:hAnsi="NanumMyeongjo" w:cs="Cambria"/>
-          <w:color w:val="000000"/>
-          <w:kern w:val="0"/>
-          <w:sz w:val="20"/>
-          <w:szCs w:val="20"/>
-          <w:lang w:val="en-US"/>
-        </w:rPr>
-        <w:t>: There is a slight increase when moving from 2.5 to 3 floors, but this is not as pronounced as the initial jump from 1 to 2 floors, indicating diminishing returns from additional floors beyond a certain point.</w:t>
-      </w:r>
-    </w:p>
-    <w:p>
-      <w:pPr>
-        <w:pStyle w:val="Prrafodelista"/>
-        <w:rPr>
-          <w:rFonts w:ascii="NanumMyeongjo" w:eastAsia="NanumMyeongjo" w:hAnsi="NanumMyeongjo" w:cs="Cambria"/>
-          <w:color w:val="000000"/>
-          <w:kern w:val="0"/>
-          <w:sz w:val="20"/>
-          <w:szCs w:val="20"/>
-          <w:lang w:val="en-US"/>
-        </w:rPr>
-      </w:pPr>
+          <w:color w:val="000000"/>
+          <w:kern w:val="0"/>
+          <w:sz w:val="20"/>
+          <w:szCs w:val="20"/>
+          <w:lang w:val="en-US"/>
+        </w:rPr>
+        <w:t>This could indicate that multi-story homes are valued higher, possibly due to better views, separation of living spaces, and the perception of luxury.</w:t>
+      </w:r>
     </w:p>
     <w:p>
       <w:pPr>
@@ -4483,6 +4085,119 @@
     </w:lvl>
   </w:abstractNum>
   <w:abstractNum w:abstractNumId="1" w15:restartNumberingAfterBreak="0">
+    <w:nsid w:val="11AE6833"/>
+    <w:multiLevelType w:val="hybridMultilevel"/>
+    <w:tmpl w:val="781EAD4A"/>
+    <w:lvl w:ilvl="0" w:tplc="040A0001">
+      <w:start w:val="1"/>
+      <w:numFmt w:val="bullet"/>
+      <w:lvlText w:val=""/>
+      <w:lvlJc w:val="left"/>
+      <w:pPr>
+        <w:ind w:left="720" w:hanging="360"/>
+      </w:pPr>
+      <w:rPr>
+        <w:rFonts w:ascii="Symbol" w:hAnsi="Symbol" w:hint="default"/>
+      </w:rPr>
+    </w:lvl>
+    <w:lvl w:ilvl="1" w:tplc="040A0003" w:tentative="1">
+      <w:start w:val="1"/>
+      <w:numFmt w:val="bullet"/>
+      <w:lvlText w:val="o"/>
+      <w:lvlJc w:val="left"/>
+      <w:pPr>
+        <w:ind w:left="1440" w:hanging="360"/>
+      </w:pPr>
+      <w:rPr>
+        <w:rFonts w:ascii="Courier New" w:hAnsi="Courier New" w:cs="Courier New" w:hint="default"/>
+      </w:rPr>
+    </w:lvl>
+    <w:lvl w:ilvl="2" w:tplc="040A0005" w:tentative="1">
+      <w:start w:val="1"/>
+      <w:numFmt w:val="bullet"/>
+      <w:lvlText w:val=""/>
+      <w:lvlJc w:val="left"/>
+      <w:pPr>
+        <w:ind w:left="2160" w:hanging="360"/>
+      </w:pPr>
+      <w:rPr>
+        <w:rFonts w:ascii="Wingdings" w:hAnsi="Wingdings" w:hint="default"/>
+      </w:rPr>
+    </w:lvl>
+    <w:lvl w:ilvl="3" w:tplc="040A0001" w:tentative="1">
+      <w:start w:val="1"/>
+      <w:numFmt w:val="bullet"/>
+      <w:lvlText w:val=""/>
+      <w:lvlJc w:val="left"/>
+      <w:pPr>
+        <w:ind w:left="2880" w:hanging="360"/>
+      </w:pPr>
+      <w:rPr>
+        <w:rFonts w:ascii="Symbol" w:hAnsi="Symbol" w:hint="default"/>
+      </w:rPr>
+    </w:lvl>
+    <w:lvl w:ilvl="4" w:tplc="040A0003" w:tentative="1">
+      <w:start w:val="1"/>
+      <w:numFmt w:val="bullet"/>
+      <w:lvlText w:val="o"/>
+      <w:lvlJc w:val="left"/>
+      <w:pPr>
+        <w:ind w:left="3600" w:hanging="360"/>
+      </w:pPr>
+      <w:rPr>
+        <w:rFonts w:ascii="Courier New" w:hAnsi="Courier New" w:cs="Courier New" w:hint="default"/>
+      </w:rPr>
+    </w:lvl>
+    <w:lvl w:ilvl="5" w:tplc="040A0005" w:tentative="1">
+      <w:start w:val="1"/>
+      <w:numFmt w:val="bullet"/>
+      <w:lvlText w:val=""/>
+      <w:lvlJc w:val="left"/>
+      <w:pPr>
+        <w:ind w:left="4320" w:hanging="360"/>
+      </w:pPr>
+      <w:rPr>
+        <w:rFonts w:ascii="Wingdings" w:hAnsi="Wingdings" w:hint="default"/>
+      </w:rPr>
+    </w:lvl>
+    <w:lvl w:ilvl="6" w:tplc="040A0001" w:tentative="1">
+      <w:start w:val="1"/>
+      <w:numFmt w:val="bullet"/>
+      <w:lvlText w:val=""/>
+      <w:lvlJc w:val="left"/>
+      <w:pPr>
+        <w:ind w:left="5040" w:hanging="360"/>
+      </w:pPr>
+      <w:rPr>
+        <w:rFonts w:ascii="Symbol" w:hAnsi="Symbol" w:hint="default"/>
+      </w:rPr>
+    </w:lvl>
+    <w:lvl w:ilvl="7" w:tplc="040A0003" w:tentative="1">
+      <w:start w:val="1"/>
+      <w:numFmt w:val="bullet"/>
+      <w:lvlText w:val="o"/>
+      <w:lvlJc w:val="left"/>
+      <w:pPr>
+        <w:ind w:left="5760" w:hanging="360"/>
+      </w:pPr>
+      <w:rPr>
+        <w:rFonts w:ascii="Courier New" w:hAnsi="Courier New" w:cs="Courier New" w:hint="default"/>
+      </w:rPr>
+    </w:lvl>
+    <w:lvl w:ilvl="8" w:tplc="040A0005" w:tentative="1">
+      <w:start w:val="1"/>
+      <w:numFmt w:val="bullet"/>
+      <w:lvlText w:val=""/>
+      <w:lvlJc w:val="left"/>
+      <w:pPr>
+        <w:ind w:left="6480" w:hanging="360"/>
+      </w:pPr>
+      <w:rPr>
+        <w:rFonts w:ascii="Wingdings" w:hAnsi="Wingdings" w:hint="default"/>
+      </w:rPr>
+    </w:lvl>
+  </w:abstractNum>
+  <w:abstractNum w:abstractNumId="2" w15:restartNumberingAfterBreak="0">
     <w:nsid w:val="190F012A"/>
     <w:multiLevelType w:val="multilevel"/>
     <w:tmpl w:val="9BFCA344"/>
@@ -4631,7 +4346,7 @@
       </w:rPr>
     </w:lvl>
   </w:abstractNum>
-  <w:abstractNum w:abstractNumId="2" w15:restartNumberingAfterBreak="0">
+  <w:abstractNum w:abstractNumId="3" w15:restartNumberingAfterBreak="0">
     <w:nsid w:val="1AD76E09"/>
     <w:multiLevelType w:val="hybridMultilevel"/>
     <w:tmpl w:val="272AECD4"/>
@@ -4744,7 +4459,7 @@
       </w:rPr>
     </w:lvl>
   </w:abstractNum>
-  <w:abstractNum w:abstractNumId="3" w15:restartNumberingAfterBreak="0">
+  <w:abstractNum w:abstractNumId="4" w15:restartNumberingAfterBreak="0">
     <w:nsid w:val="1D0B7569"/>
     <w:multiLevelType w:val="hybridMultilevel"/>
     <w:tmpl w:val="22C40D4C"/>
@@ -4856,7 +4571,120 @@
       </w:rPr>
     </w:lvl>
   </w:abstractNum>
-  <w:abstractNum w:abstractNumId="4" w15:restartNumberingAfterBreak="0">
+  <w:abstractNum w:abstractNumId="5" w15:restartNumberingAfterBreak="0">
+    <w:nsid w:val="1E45662E"/>
+    <w:multiLevelType w:val="hybridMultilevel"/>
+    <w:tmpl w:val="78A2531A"/>
+    <w:lvl w:ilvl="0" w:tplc="040A0001">
+      <w:start w:val="1"/>
+      <w:numFmt w:val="bullet"/>
+      <w:lvlText w:val=""/>
+      <w:lvlJc w:val="left"/>
+      <w:pPr>
+        <w:ind w:left="720" w:hanging="360"/>
+      </w:pPr>
+      <w:rPr>
+        <w:rFonts w:ascii="Symbol" w:hAnsi="Symbol" w:hint="default"/>
+      </w:rPr>
+    </w:lvl>
+    <w:lvl w:ilvl="1" w:tplc="040A0003" w:tentative="1">
+      <w:start w:val="1"/>
+      <w:numFmt w:val="bullet"/>
+      <w:lvlText w:val="o"/>
+      <w:lvlJc w:val="left"/>
+      <w:pPr>
+        <w:ind w:left="1440" w:hanging="360"/>
+      </w:pPr>
+      <w:rPr>
+        <w:rFonts w:ascii="Courier New" w:hAnsi="Courier New" w:cs="Courier New" w:hint="default"/>
+      </w:rPr>
+    </w:lvl>
+    <w:lvl w:ilvl="2" w:tplc="040A0005" w:tentative="1">
+      <w:start w:val="1"/>
+      <w:numFmt w:val="bullet"/>
+      <w:lvlText w:val=""/>
+      <w:lvlJc w:val="left"/>
+      <w:pPr>
+        <w:ind w:left="2160" w:hanging="360"/>
+      </w:pPr>
+      <w:rPr>
+        <w:rFonts w:ascii="Wingdings" w:hAnsi="Wingdings" w:hint="default"/>
+      </w:rPr>
+    </w:lvl>
+    <w:lvl w:ilvl="3" w:tplc="040A0001" w:tentative="1">
+      <w:start w:val="1"/>
+      <w:numFmt w:val="bullet"/>
+      <w:lvlText w:val=""/>
+      <w:lvlJc w:val="left"/>
+      <w:pPr>
+        <w:ind w:left="2880" w:hanging="360"/>
+      </w:pPr>
+      <w:rPr>
+        <w:rFonts w:ascii="Symbol" w:hAnsi="Symbol" w:hint="default"/>
+      </w:rPr>
+    </w:lvl>
+    <w:lvl w:ilvl="4" w:tplc="040A0003" w:tentative="1">
+      <w:start w:val="1"/>
+      <w:numFmt w:val="bullet"/>
+      <w:lvlText w:val="o"/>
+      <w:lvlJc w:val="left"/>
+      <w:pPr>
+        <w:ind w:left="3600" w:hanging="360"/>
+      </w:pPr>
+      <w:rPr>
+        <w:rFonts w:ascii="Courier New" w:hAnsi="Courier New" w:cs="Courier New" w:hint="default"/>
+      </w:rPr>
+    </w:lvl>
+    <w:lvl w:ilvl="5" w:tplc="040A0005" w:tentative="1">
+      <w:start w:val="1"/>
+      <w:numFmt w:val="bullet"/>
+      <w:lvlText w:val=""/>
+      <w:lvlJc w:val="left"/>
+      <w:pPr>
+        <w:ind w:left="4320" w:hanging="360"/>
+      </w:pPr>
+      <w:rPr>
+        <w:rFonts w:ascii="Wingdings" w:hAnsi="Wingdings" w:hint="default"/>
+      </w:rPr>
+    </w:lvl>
+    <w:lvl w:ilvl="6" w:tplc="040A0001" w:tentative="1">
+      <w:start w:val="1"/>
+      <w:numFmt w:val="bullet"/>
+      <w:lvlText w:val=""/>
+      <w:lvlJc w:val="left"/>
+      <w:pPr>
+        <w:ind w:left="5040" w:hanging="360"/>
+      </w:pPr>
+      <w:rPr>
+        <w:rFonts w:ascii="Symbol" w:hAnsi="Symbol" w:hint="default"/>
+      </w:rPr>
+    </w:lvl>
+    <w:lvl w:ilvl="7" w:tplc="040A0003" w:tentative="1">
+      <w:start w:val="1"/>
+      <w:numFmt w:val="bullet"/>
+      <w:lvlText w:val="o"/>
+      <w:lvlJc w:val="left"/>
+      <w:pPr>
+        <w:ind w:left="5760" w:hanging="360"/>
+      </w:pPr>
+      <w:rPr>
+        <w:rFonts w:ascii="Courier New" w:hAnsi="Courier New" w:cs="Courier New" w:hint="default"/>
+      </w:rPr>
+    </w:lvl>
+    <w:lvl w:ilvl="8" w:tplc="040A0005" w:tentative="1">
+      <w:start w:val="1"/>
+      <w:numFmt w:val="bullet"/>
+      <w:lvlText w:val=""/>
+      <w:lvlJc w:val="left"/>
+      <w:pPr>
+        <w:ind w:left="6480" w:hanging="360"/>
+      </w:pPr>
+      <w:rPr>
+        <w:rFonts w:ascii="Wingdings" w:hAnsi="Wingdings" w:hint="default"/>
+      </w:rPr>
+    </w:lvl>
+  </w:abstractNum>
+  <w:abstractNum w:abstractNumId="6" w15:restartNumberingAfterBreak="0">
     <w:nsid w:val="1ED057AA"/>
     <w:multiLevelType w:val="hybridMultilevel"/>
     <w:tmpl w:val="A4C8181C"/>
@@ -4969,7 +4797,7 @@
       </w:rPr>
     </w:lvl>
   </w:abstractNum>
-  <w:abstractNum w:abstractNumId="5" w15:restartNumberingAfterBreak="0">
+  <w:abstractNum w:abstractNumId="7" w15:restartNumberingAfterBreak="0">
     <w:nsid w:val="208372FF"/>
     <w:multiLevelType w:val="hybridMultilevel"/>
     <w:tmpl w:val="EFC057B0"/>
@@ -5082,7 +4910,7 @@
       </w:rPr>
     </w:lvl>
   </w:abstractNum>
-  <w:abstractNum w:abstractNumId="6" w15:restartNumberingAfterBreak="0">
+  <w:abstractNum w:abstractNumId="8" w15:restartNumberingAfterBreak="0">
     <w:nsid w:val="220B442C"/>
     <w:multiLevelType w:val="hybridMultilevel"/>
     <w:tmpl w:val="0B5C04B2"/>
@@ -5195,7 +5023,7 @@
       </w:rPr>
     </w:lvl>
   </w:abstractNum>
-  <w:abstractNum w:abstractNumId="7" w15:restartNumberingAfterBreak="0">
+  <w:abstractNum w:abstractNumId="9" w15:restartNumberingAfterBreak="0">
     <w:nsid w:val="253518A5"/>
     <w:multiLevelType w:val="hybridMultilevel"/>
     <w:tmpl w:val="64C8A46E"/>
@@ -5308,7 +5136,7 @@
       </w:rPr>
     </w:lvl>
   </w:abstractNum>
-  <w:abstractNum w:abstractNumId="8" w15:restartNumberingAfterBreak="0">
+  <w:abstractNum w:abstractNumId="10" w15:restartNumberingAfterBreak="0">
     <w:nsid w:val="2A193AB3"/>
     <w:multiLevelType w:val="hybridMultilevel"/>
     <w:tmpl w:val="28B2B594"/>
@@ -5420,7 +5248,7 @@
       </w:rPr>
     </w:lvl>
   </w:abstractNum>
-  <w:abstractNum w:abstractNumId="9" w15:restartNumberingAfterBreak="0">
+  <w:abstractNum w:abstractNumId="11" w15:restartNumberingAfterBreak="0">
     <w:nsid w:val="2DAF435D"/>
     <w:multiLevelType w:val="multilevel"/>
     <w:tmpl w:val="F446C91C"/>
@@ -5569,7 +5397,7 @@
       </w:rPr>
     </w:lvl>
   </w:abstractNum>
-  <w:abstractNum w:abstractNumId="10" w15:restartNumberingAfterBreak="0">
+  <w:abstractNum w:abstractNumId="12" w15:restartNumberingAfterBreak="0">
     <w:nsid w:val="3E65626A"/>
     <w:multiLevelType w:val="multilevel"/>
     <w:tmpl w:val="766EBF80"/>
@@ -5718,7 +5546,120 @@
       </w:rPr>
     </w:lvl>
   </w:abstractNum>
-  <w:abstractNum w:abstractNumId="11" w15:restartNumberingAfterBreak="0">
+  <w:abstractNum w:abstractNumId="13" w15:restartNumberingAfterBreak="0">
+    <w:nsid w:val="5307738A"/>
+    <w:multiLevelType w:val="hybridMultilevel"/>
+    <w:tmpl w:val="8ADCC35C"/>
+    <w:lvl w:ilvl="0" w:tplc="040A0001">
+      <w:start w:val="1"/>
+      <w:numFmt w:val="bullet"/>
+      <w:lvlText w:val=""/>
+      <w:lvlJc w:val="left"/>
+      <w:pPr>
+        <w:ind w:left="1440" w:hanging="360"/>
+      </w:pPr>
+      <w:rPr>
+        <w:rFonts w:ascii="Symbol" w:hAnsi="Symbol" w:hint="default"/>
+      </w:rPr>
+    </w:lvl>
+    <w:lvl w:ilvl="1" w:tplc="040A0003" w:tentative="1">
+      <w:start w:val="1"/>
+      <w:numFmt w:val="bullet"/>
+      <w:lvlText w:val="o"/>
+      <w:lvlJc w:val="left"/>
+      <w:pPr>
+        <w:ind w:left="2160" w:hanging="360"/>
+      </w:pPr>
+      <w:rPr>
+        <w:rFonts w:ascii="Courier New" w:hAnsi="Courier New" w:cs="Courier New" w:hint="default"/>
+      </w:rPr>
+    </w:lvl>
+    <w:lvl w:ilvl="2" w:tplc="040A0005" w:tentative="1">
+      <w:start w:val="1"/>
+      <w:numFmt w:val="bullet"/>
+      <w:lvlText w:val=""/>
+      <w:lvlJc w:val="left"/>
+      <w:pPr>
+        <w:ind w:left="2880" w:hanging="360"/>
+      </w:pPr>
+      <w:rPr>
+        <w:rFonts w:ascii="Wingdings" w:hAnsi="Wingdings" w:hint="default"/>
+      </w:rPr>
+    </w:lvl>
+    <w:lvl w:ilvl="3" w:tplc="040A0001" w:tentative="1">
+      <w:start w:val="1"/>
+      <w:numFmt w:val="bullet"/>
+      <w:lvlText w:val=""/>
+      <w:lvlJc w:val="left"/>
+      <w:pPr>
+        <w:ind w:left="3600" w:hanging="360"/>
+      </w:pPr>
+      <w:rPr>
+        <w:rFonts w:ascii="Symbol" w:hAnsi="Symbol" w:hint="default"/>
+      </w:rPr>
+    </w:lvl>
+    <w:lvl w:ilvl="4" w:tplc="040A0003" w:tentative="1">
+      <w:start w:val="1"/>
+      <w:numFmt w:val="bullet"/>
+      <w:lvlText w:val="o"/>
+      <w:lvlJc w:val="left"/>
+      <w:pPr>
+        <w:ind w:left="4320" w:hanging="360"/>
+      </w:pPr>
+      <w:rPr>
+        <w:rFonts w:ascii="Courier New" w:hAnsi="Courier New" w:cs="Courier New" w:hint="default"/>
+      </w:rPr>
+    </w:lvl>
+    <w:lvl w:ilvl="5" w:tplc="040A0005" w:tentative="1">
+      <w:start w:val="1"/>
+      <w:numFmt w:val="bullet"/>
+      <w:lvlText w:val=""/>
+      <w:lvlJc w:val="left"/>
+      <w:pPr>
+        <w:ind w:left="5040" w:hanging="360"/>
+      </w:pPr>
+      <w:rPr>
+        <w:rFonts w:ascii="Wingdings" w:hAnsi="Wingdings" w:hint="default"/>
+      </w:rPr>
+    </w:lvl>
+    <w:lvl w:ilvl="6" w:tplc="040A0001" w:tentative="1">
+      <w:start w:val="1"/>
+      <w:numFmt w:val="bullet"/>
+      <w:lvlText w:val=""/>
+      <w:lvlJc w:val="left"/>
+      <w:pPr>
+        <w:ind w:left="5760" w:hanging="360"/>
+      </w:pPr>
+      <w:rPr>
+        <w:rFonts w:ascii="Symbol" w:hAnsi="Symbol" w:hint="default"/>
+      </w:rPr>
+    </w:lvl>
+    <w:lvl w:ilvl="7" w:tplc="040A0003" w:tentative="1">
+      <w:start w:val="1"/>
+      <w:numFmt w:val="bullet"/>
+      <w:lvlText w:val="o"/>
+      <w:lvlJc w:val="left"/>
+      <w:pPr>
+        <w:ind w:left="6480" w:hanging="360"/>
+      </w:pPr>
+      <w:rPr>
+        <w:rFonts w:ascii="Courier New" w:hAnsi="Courier New" w:cs="Courier New" w:hint="default"/>
+      </w:rPr>
+    </w:lvl>
+    <w:lvl w:ilvl="8" w:tplc="040A0005" w:tentative="1">
+      <w:start w:val="1"/>
+      <w:numFmt w:val="bullet"/>
+      <w:lvlText w:val=""/>
+      <w:lvlJc w:val="left"/>
+      <w:pPr>
+        <w:ind w:left="7200" w:hanging="360"/>
+      </w:pPr>
+      <w:rPr>
+        <w:rFonts w:ascii="Wingdings" w:hAnsi="Wingdings" w:hint="default"/>
+      </w:rPr>
+    </w:lvl>
+  </w:abstractNum>
+  <w:abstractNum w:abstractNumId="14" w15:restartNumberingAfterBreak="0">
     <w:nsid w:val="66853780"/>
     <w:multiLevelType w:val="hybridMultilevel"/>
     <w:tmpl w:val="91A02F52"/>
@@ -5830,7 +5771,7 @@
       </w:rPr>
     </w:lvl>
   </w:abstractNum>
-  <w:abstractNum w:abstractNumId="12" w15:restartNumberingAfterBreak="0">
+  <w:abstractNum w:abstractNumId="15" w15:restartNumberingAfterBreak="0">
     <w:nsid w:val="66B203B3"/>
     <w:multiLevelType w:val="hybridMultilevel"/>
     <w:tmpl w:val="C2665D74"/>
@@ -5943,7 +5884,7 @@
       </w:rPr>
     </w:lvl>
   </w:abstractNum>
-  <w:abstractNum w:abstractNumId="13" w15:restartNumberingAfterBreak="0">
+  <w:abstractNum w:abstractNumId="16" w15:restartNumberingAfterBreak="0">
     <w:nsid w:val="6C15370D"/>
     <w:multiLevelType w:val="hybridMultilevel"/>
     <w:tmpl w:val="35044B68"/>
@@ -6056,7 +5997,7 @@
       </w:rPr>
     </w:lvl>
   </w:abstractNum>
-  <w:abstractNum w:abstractNumId="14" w15:restartNumberingAfterBreak="0">
+  <w:abstractNum w:abstractNumId="17" w15:restartNumberingAfterBreak="0">
     <w:nsid w:val="6E143B62"/>
     <w:multiLevelType w:val="hybridMultilevel"/>
     <w:tmpl w:val="E13A1F3A"/>
@@ -6169,7 +6110,7 @@
       </w:rPr>
     </w:lvl>
   </w:abstractNum>
-  <w:abstractNum w:abstractNumId="15" w15:restartNumberingAfterBreak="0">
+  <w:abstractNum w:abstractNumId="18" w15:restartNumberingAfterBreak="0">
     <w:nsid w:val="6ED95C87"/>
     <w:multiLevelType w:val="hybridMultilevel"/>
     <w:tmpl w:val="CE7AA0C4"/>
@@ -6282,7 +6223,7 @@
       </w:rPr>
     </w:lvl>
   </w:abstractNum>
-  <w:abstractNum w:abstractNumId="16" w15:restartNumberingAfterBreak="0">
+  <w:abstractNum w:abstractNumId="19" w15:restartNumberingAfterBreak="0">
     <w:nsid w:val="6EEE5E3F"/>
     <w:multiLevelType w:val="hybridMultilevel"/>
     <w:tmpl w:val="E3B2DB34"/>
@@ -6395,7 +6336,7 @@
       </w:rPr>
     </w:lvl>
   </w:abstractNum>
-  <w:abstractNum w:abstractNumId="17" w15:restartNumberingAfterBreak="0">
+  <w:abstractNum w:abstractNumId="20" w15:restartNumberingAfterBreak="0">
     <w:nsid w:val="723B224C"/>
     <w:multiLevelType w:val="hybridMultilevel"/>
     <w:tmpl w:val="C74E74F6"/>
@@ -6508,59 +6449,300 @@
       </w:rPr>
     </w:lvl>
   </w:abstractNum>
+  <w:abstractNum w:abstractNumId="21" w15:restartNumberingAfterBreak="0">
+    <w:nsid w:val="72642A50"/>
+    <w:multiLevelType w:val="hybridMultilevel"/>
+    <w:tmpl w:val="8F3C714A"/>
+    <w:lvl w:ilvl="0" w:tplc="040A0001">
+      <w:start w:val="1"/>
+      <w:numFmt w:val="bullet"/>
+      <w:lvlText w:val=""/>
+      <w:lvlJc w:val="left"/>
+      <w:pPr>
+        <w:ind w:left="720" w:hanging="360"/>
+      </w:pPr>
+      <w:rPr>
+        <w:rFonts w:ascii="Symbol" w:hAnsi="Symbol" w:hint="default"/>
+      </w:rPr>
+    </w:lvl>
+    <w:lvl w:ilvl="1" w:tplc="040A0003">
+      <w:start w:val="1"/>
+      <w:numFmt w:val="bullet"/>
+      <w:lvlText w:val="o"/>
+      <w:lvlJc w:val="left"/>
+      <w:pPr>
+        <w:ind w:left="1440" w:hanging="360"/>
+      </w:pPr>
+      <w:rPr>
+        <w:rFonts w:ascii="Courier New" w:hAnsi="Courier New" w:cs="Courier New" w:hint="default"/>
+      </w:rPr>
+    </w:lvl>
+    <w:lvl w:ilvl="2" w:tplc="040A0005" w:tentative="1">
+      <w:start w:val="1"/>
+      <w:numFmt w:val="bullet"/>
+      <w:lvlText w:val=""/>
+      <w:lvlJc w:val="left"/>
+      <w:pPr>
+        <w:ind w:left="2160" w:hanging="360"/>
+      </w:pPr>
+      <w:rPr>
+        <w:rFonts w:ascii="Wingdings" w:hAnsi="Wingdings" w:hint="default"/>
+      </w:rPr>
+    </w:lvl>
+    <w:lvl w:ilvl="3" w:tplc="040A0001" w:tentative="1">
+      <w:start w:val="1"/>
+      <w:numFmt w:val="bullet"/>
+      <w:lvlText w:val=""/>
+      <w:lvlJc w:val="left"/>
+      <w:pPr>
+        <w:ind w:left="2880" w:hanging="360"/>
+      </w:pPr>
+      <w:rPr>
+        <w:rFonts w:ascii="Symbol" w:hAnsi="Symbol" w:hint="default"/>
+      </w:rPr>
+    </w:lvl>
+    <w:lvl w:ilvl="4" w:tplc="040A0003" w:tentative="1">
+      <w:start w:val="1"/>
+      <w:numFmt w:val="bullet"/>
+      <w:lvlText w:val="o"/>
+      <w:lvlJc w:val="left"/>
+      <w:pPr>
+        <w:ind w:left="3600" w:hanging="360"/>
+      </w:pPr>
+      <w:rPr>
+        <w:rFonts w:ascii="Courier New" w:hAnsi="Courier New" w:cs="Courier New" w:hint="default"/>
+      </w:rPr>
+    </w:lvl>
+    <w:lvl w:ilvl="5" w:tplc="040A0005" w:tentative="1">
+      <w:start w:val="1"/>
+      <w:numFmt w:val="bullet"/>
+      <w:lvlText w:val=""/>
+      <w:lvlJc w:val="left"/>
+      <w:pPr>
+        <w:ind w:left="4320" w:hanging="360"/>
+      </w:pPr>
+      <w:rPr>
+        <w:rFonts w:ascii="Wingdings" w:hAnsi="Wingdings" w:hint="default"/>
+      </w:rPr>
+    </w:lvl>
+    <w:lvl w:ilvl="6" w:tplc="040A0001" w:tentative="1">
+      <w:start w:val="1"/>
+      <w:numFmt w:val="bullet"/>
+      <w:lvlText w:val=""/>
+      <w:lvlJc w:val="left"/>
+      <w:pPr>
+        <w:ind w:left="5040" w:hanging="360"/>
+      </w:pPr>
+      <w:rPr>
+        <w:rFonts w:ascii="Symbol" w:hAnsi="Symbol" w:hint="default"/>
+      </w:rPr>
+    </w:lvl>
+    <w:lvl w:ilvl="7" w:tplc="040A0003" w:tentative="1">
+      <w:start w:val="1"/>
+      <w:numFmt w:val="bullet"/>
+      <w:lvlText w:val="o"/>
+      <w:lvlJc w:val="left"/>
+      <w:pPr>
+        <w:ind w:left="5760" w:hanging="360"/>
+      </w:pPr>
+      <w:rPr>
+        <w:rFonts w:ascii="Courier New" w:hAnsi="Courier New" w:cs="Courier New" w:hint="default"/>
+      </w:rPr>
+    </w:lvl>
+    <w:lvl w:ilvl="8" w:tplc="040A0005" w:tentative="1">
+      <w:start w:val="1"/>
+      <w:numFmt w:val="bullet"/>
+      <w:lvlText w:val=""/>
+      <w:lvlJc w:val="left"/>
+      <w:pPr>
+        <w:ind w:left="6480" w:hanging="360"/>
+      </w:pPr>
+      <w:rPr>
+        <w:rFonts w:ascii="Wingdings" w:hAnsi="Wingdings" w:hint="default"/>
+      </w:rPr>
+    </w:lvl>
+  </w:abstractNum>
+  <w:abstractNum w:abstractNumId="22" w15:restartNumberingAfterBreak="0">
+    <w:nsid w:val="794F2D10"/>
+    <w:multiLevelType w:val="hybridMultilevel"/>
+    <w:tmpl w:val="EEB8B1A2"/>
+    <w:lvl w:ilvl="0" w:tplc="040A0001">
+      <w:start w:val="1"/>
+      <w:numFmt w:val="bullet"/>
+      <w:lvlText w:val=""/>
+      <w:lvlJc w:val="left"/>
+      <w:pPr>
+        <w:ind w:left="1440" w:hanging="360"/>
+      </w:pPr>
+      <w:rPr>
+        <w:rFonts w:ascii="Symbol" w:hAnsi="Symbol" w:hint="default"/>
+      </w:rPr>
+    </w:lvl>
+    <w:lvl w:ilvl="1" w:tplc="040A0003" w:tentative="1">
+      <w:start w:val="1"/>
+      <w:numFmt w:val="bullet"/>
+      <w:lvlText w:val="o"/>
+      <w:lvlJc w:val="left"/>
+      <w:pPr>
+        <w:ind w:left="2160" w:hanging="360"/>
+      </w:pPr>
+      <w:rPr>
+        <w:rFonts w:ascii="Courier New" w:hAnsi="Courier New" w:cs="Courier New" w:hint="default"/>
+      </w:rPr>
+    </w:lvl>
+    <w:lvl w:ilvl="2" w:tplc="040A0005" w:tentative="1">
+      <w:start w:val="1"/>
+      <w:numFmt w:val="bullet"/>
+      <w:lvlText w:val=""/>
+      <w:lvlJc w:val="left"/>
+      <w:pPr>
+        <w:ind w:left="2880" w:hanging="360"/>
+      </w:pPr>
+      <w:rPr>
+        <w:rFonts w:ascii="Wingdings" w:hAnsi="Wingdings" w:hint="default"/>
+      </w:rPr>
+    </w:lvl>
+    <w:lvl w:ilvl="3" w:tplc="040A0001" w:tentative="1">
+      <w:start w:val="1"/>
+      <w:numFmt w:val="bullet"/>
+      <w:lvlText w:val=""/>
+      <w:lvlJc w:val="left"/>
+      <w:pPr>
+        <w:ind w:left="3600" w:hanging="360"/>
+      </w:pPr>
+      <w:rPr>
+        <w:rFonts w:ascii="Symbol" w:hAnsi="Symbol" w:hint="default"/>
+      </w:rPr>
+    </w:lvl>
+    <w:lvl w:ilvl="4" w:tplc="040A0003" w:tentative="1">
+      <w:start w:val="1"/>
+      <w:numFmt w:val="bullet"/>
+      <w:lvlText w:val="o"/>
+      <w:lvlJc w:val="left"/>
+      <w:pPr>
+        <w:ind w:left="4320" w:hanging="360"/>
+      </w:pPr>
+      <w:rPr>
+        <w:rFonts w:ascii="Courier New" w:hAnsi="Courier New" w:cs="Courier New" w:hint="default"/>
+      </w:rPr>
+    </w:lvl>
+    <w:lvl w:ilvl="5" w:tplc="040A0005" w:tentative="1">
+      <w:start w:val="1"/>
+      <w:numFmt w:val="bullet"/>
+      <w:lvlText w:val=""/>
+      <w:lvlJc w:val="left"/>
+      <w:pPr>
+        <w:ind w:left="5040" w:hanging="360"/>
+      </w:pPr>
+      <w:rPr>
+        <w:rFonts w:ascii="Wingdings" w:hAnsi="Wingdings" w:hint="default"/>
+      </w:rPr>
+    </w:lvl>
+    <w:lvl w:ilvl="6" w:tplc="040A0001" w:tentative="1">
+      <w:start w:val="1"/>
+      <w:numFmt w:val="bullet"/>
+      <w:lvlText w:val=""/>
+      <w:lvlJc w:val="left"/>
+      <w:pPr>
+        <w:ind w:left="5760" w:hanging="360"/>
+      </w:pPr>
+      <w:rPr>
+        <w:rFonts w:ascii="Symbol" w:hAnsi="Symbol" w:hint="default"/>
+      </w:rPr>
+    </w:lvl>
+    <w:lvl w:ilvl="7" w:tplc="040A0003" w:tentative="1">
+      <w:start w:val="1"/>
+      <w:numFmt w:val="bullet"/>
+      <w:lvlText w:val="o"/>
+      <w:lvlJc w:val="left"/>
+      <w:pPr>
+        <w:ind w:left="6480" w:hanging="360"/>
+      </w:pPr>
+      <w:rPr>
+        <w:rFonts w:ascii="Courier New" w:hAnsi="Courier New" w:cs="Courier New" w:hint="default"/>
+      </w:rPr>
+    </w:lvl>
+    <w:lvl w:ilvl="8" w:tplc="040A0005" w:tentative="1">
+      <w:start w:val="1"/>
+      <w:numFmt w:val="bullet"/>
+      <w:lvlText w:val=""/>
+      <w:lvlJc w:val="left"/>
+      <w:pPr>
+        <w:ind w:left="7200" w:hanging="360"/>
+      </w:pPr>
+      <w:rPr>
+        <w:rFonts w:ascii="Wingdings" w:hAnsi="Wingdings" w:hint="default"/>
+      </w:rPr>
+    </w:lvl>
+  </w:abstractNum>
   <w:num w:numId="1" w16cid:durableId="112794643">
+    <w:abstractNumId w:val="12"/>
+  </w:num>
+  <w:num w:numId="2" w16cid:durableId="785585028">
     <w:abstractNumId w:val="10"/>
   </w:num>
-  <w:num w:numId="2" w16cid:durableId="785585028">
-    <w:abstractNumId w:val="8"/>
-  </w:num>
   <w:num w:numId="3" w16cid:durableId="207305134">
-    <w:abstractNumId w:val="1"/>
+    <w:abstractNumId w:val="2"/>
   </w:num>
   <w:num w:numId="4" w16cid:durableId="1489981214">
-    <w:abstractNumId w:val="9"/>
+    <w:abstractNumId w:val="11"/>
   </w:num>
   <w:num w:numId="5" w16cid:durableId="11149206">
+    <w:abstractNumId w:val="17"/>
+  </w:num>
+  <w:num w:numId="6" w16cid:durableId="2130051493">
     <w:abstractNumId w:val="14"/>
   </w:num>
-  <w:num w:numId="6" w16cid:durableId="2130051493">
-    <w:abstractNumId w:val="11"/>
-  </w:num>
   <w:num w:numId="7" w16cid:durableId="1969511060">
-    <w:abstractNumId w:val="3"/>
+    <w:abstractNumId w:val="4"/>
   </w:num>
   <w:num w:numId="8" w16cid:durableId="573705742">
-    <w:abstractNumId w:val="13"/>
+    <w:abstractNumId w:val="16"/>
   </w:num>
   <w:num w:numId="9" w16cid:durableId="804158592">
-    <w:abstractNumId w:val="5"/>
+    <w:abstractNumId w:val="7"/>
   </w:num>
   <w:num w:numId="10" w16cid:durableId="973868512">
     <w:abstractNumId w:val="0"/>
   </w:num>
   <w:num w:numId="11" w16cid:durableId="179393583">
-    <w:abstractNumId w:val="12"/>
+    <w:abstractNumId w:val="15"/>
   </w:num>
   <w:num w:numId="12" w16cid:durableId="761334620">
-    <w:abstractNumId w:val="17"/>
+    <w:abstractNumId w:val="20"/>
   </w:num>
   <w:num w:numId="13" w16cid:durableId="2069954565">
-    <w:abstractNumId w:val="15"/>
+    <w:abstractNumId w:val="18"/>
   </w:num>
   <w:num w:numId="14" w16cid:durableId="1619679521">
-    <w:abstractNumId w:val="2"/>
+    <w:abstractNumId w:val="3"/>
   </w:num>
   <w:num w:numId="15" w16cid:durableId="1609047057">
-    <w:abstractNumId w:val="16"/>
+    <w:abstractNumId w:val="19"/>
   </w:num>
   <w:num w:numId="16" w16cid:durableId="1619335993">
+    <w:abstractNumId w:val="8"/>
+  </w:num>
+  <w:num w:numId="17" w16cid:durableId="215898205">
+    <w:abstractNumId w:val="9"/>
+  </w:num>
+  <w:num w:numId="18" w16cid:durableId="282075208">
     <w:abstractNumId w:val="6"/>
   </w:num>
-  <w:num w:numId="17" w16cid:durableId="215898205">
-    <w:abstractNumId w:val="7"/>
+  <w:num w:numId="19" w16cid:durableId="769737581">
+    <w:abstractNumId w:val="21"/>
   </w:num>
-  <w:num w:numId="18" w16cid:durableId="282075208">
-    <w:abstractNumId w:val="4"/>
+  <w:num w:numId="20" w16cid:durableId="1228954262">
+    <w:abstractNumId w:val="22"/>
+  </w:num>
+  <w:num w:numId="21" w16cid:durableId="597835311">
+    <w:abstractNumId w:val="13"/>
+  </w:num>
+  <w:num w:numId="22" w16cid:durableId="1832481766">
+    <w:abstractNumId w:val="1"/>
+  </w:num>
+  <w:num w:numId="23" w16cid:durableId="1629050686">
+    <w:abstractNumId w:val="5"/>
   </w:num>
 </w:numbering>
 </file>
@@ -7166,7 +7348,6 @@
   <w:style w:type="character" w:default="1" w:styleId="Fuentedeprrafopredeter">
     <w:name w:val="Default Paragraph Font"/>
     <w:uiPriority w:val="1"/>
-    <w:semiHidden/>
     <w:unhideWhenUsed/>
   </w:style>
   <w:style w:type="table" w:default="1" w:styleId="Tablanormal">

</xml_diff>